<commit_message>
Ajustes 10 Sep 2022
Ajustes hechos por el grupo
</commit_message>
<xml_diff>
--- a/Entregables/Sprint 1/Documentación Sprint 1.docx
+++ b/Entregables/Sprint 1/Documentación Sprint 1.docx
@@ -12793,6 +12793,66 @@
     <w:p>
       <w:pPr>
         <w:pStyle w:val="Prrafodelista"/>
+        <w:spacing w:after="0" w:line="240" w:lineRule="auto"/>
+        <w:rPr>
+          <w:b/>
+          <w:lang w:val="es-CO"/>
+        </w:rPr>
+      </w:pPr>
+    </w:p>
+    <w:p>
+      <w:pPr>
+        <w:pStyle w:val="Prrafodelista"/>
+        <w:spacing w:after="0" w:line="240" w:lineRule="auto"/>
+        <w:rPr>
+          <w:b/>
+          <w:lang w:val="es-CO"/>
+        </w:rPr>
+      </w:pPr>
+    </w:p>
+    <w:p>
+      <w:pPr>
+        <w:pStyle w:val="Prrafodelista"/>
+        <w:spacing w:after="0" w:line="240" w:lineRule="auto"/>
+        <w:rPr>
+          <w:b/>
+          <w:lang w:val="es-CO"/>
+        </w:rPr>
+      </w:pPr>
+    </w:p>
+    <w:p>
+      <w:pPr>
+        <w:pStyle w:val="Prrafodelista"/>
+        <w:spacing w:after="0" w:line="240" w:lineRule="auto"/>
+        <w:rPr>
+          <w:b/>
+          <w:lang w:val="es-CO"/>
+        </w:rPr>
+      </w:pPr>
+    </w:p>
+    <w:p>
+      <w:pPr>
+        <w:pStyle w:val="Prrafodelista"/>
+        <w:spacing w:after="0" w:line="240" w:lineRule="auto"/>
+        <w:rPr>
+          <w:b/>
+          <w:lang w:val="es-CO"/>
+        </w:rPr>
+      </w:pPr>
+    </w:p>
+    <w:p>
+      <w:pPr>
+        <w:pStyle w:val="Prrafodelista"/>
+        <w:spacing w:after="0" w:line="240" w:lineRule="auto"/>
+        <w:rPr>
+          <w:b/>
+          <w:lang w:val="es-CO"/>
+        </w:rPr>
+      </w:pPr>
+    </w:p>
+    <w:p>
+      <w:pPr>
+        <w:pStyle w:val="Prrafodelista"/>
         <w:numPr>
           <w:ilvl w:val="0"/>
           <w:numId w:val="2"/>
@@ -12808,6 +12868,7 @@
           <w:b/>
           <w:lang w:val="es-CO"/>
         </w:rPr>
+        <w:lastRenderedPageBreak/>
         <w:t>Informe de retrospectiva</w:t>
       </w:r>
       <w:r>
@@ -12829,27 +12890,25 @@
         <w:pStyle w:val="Prrafodelista"/>
         <w:spacing w:after="0" w:line="240" w:lineRule="auto"/>
         <w:rPr>
-          <w:color w:val="FF0000"/>
-          <w:lang w:val="es-CO"/>
-        </w:rPr>
-      </w:pPr>
-      <w:r>
-        <w:rPr>
-          <w:color w:val="FF0000"/>
-          <w:lang w:val="es-CO"/>
-        </w:rPr>
-        <w:t>Pendiente</w:t>
-      </w:r>
+          <w:b/>
+          <w:lang w:val="es-CO"/>
+        </w:rPr>
+      </w:pPr>
     </w:p>
     <w:p>
       <w:pPr>
         <w:pStyle w:val="Prrafodelista"/>
         <w:spacing w:after="0" w:line="240" w:lineRule="auto"/>
         <w:rPr>
-          <w:b/>
-          <w:lang w:val="es-CO"/>
-        </w:rPr>
-      </w:pPr>
+          <w:lang w:val="es-CO"/>
+        </w:rPr>
+      </w:pPr>
+      <w:r>
+        <w:rPr>
+          <w:lang w:val="es-CO"/>
+        </w:rPr>
+        <w:t>Entregables:</w:t>
+      </w:r>
     </w:p>
     <w:p>
       <w:pPr>
@@ -12859,11 +12918,13 @@
           <w:lang w:val="es-CO"/>
         </w:rPr>
       </w:pPr>
-      <w:r>
-        <w:rPr>
-          <w:lang w:val="es-CO"/>
-        </w:rPr>
-        <w:t>Entregables:</w:t>
+      <w:bookmarkStart w:id="0" w:name="_GoBack"/>
+      <w:bookmarkEnd w:id="0"/>
+      <w:r>
+        <w:rPr>
+          <w:lang w:val="es-CO"/>
+        </w:rPr>
+        <w:tab/>
       </w:r>
     </w:p>
     <w:p>
@@ -12884,6 +12945,10 @@
     <w:p>
       <w:pPr>
         <w:pStyle w:val="Prrafodelista"/>
+        <w:numPr>
+          <w:ilvl w:val="0"/>
+          <w:numId w:val="5"/>
+        </w:numPr>
         <w:spacing w:after="0" w:line="240" w:lineRule="auto"/>
         <w:rPr>
           <w:lang w:val="es-CO"/>
@@ -12893,28 +12958,14 @@
         <w:rPr>
           <w:lang w:val="es-CO"/>
         </w:rPr>
-        <w:t xml:space="preserve">Nuevas </w:t>
+        <w:t xml:space="preserve">Documentarnos más sobre el </w:t>
       </w:r>
       <w:proofErr w:type="spellStart"/>
       <w:r>
         <w:rPr>
           <w:lang w:val="es-CO"/>
         </w:rPr>
-        <w:t>best</w:t>
-      </w:r>
-      <w:proofErr w:type="spellEnd"/>
-      <w:r>
-        <w:rPr>
-          <w:lang w:val="es-CO"/>
-        </w:rPr>
-        <w:t xml:space="preserve"> </w:t>
-      </w:r>
-      <w:proofErr w:type="spellStart"/>
-      <w:r>
-        <w:rPr>
-          <w:lang w:val="es-CO"/>
-        </w:rPr>
-        <w:t>practices</w:t>
+        <w:t>backend</w:t>
       </w:r>
       <w:proofErr w:type="spellEnd"/>
       <w:r>
@@ -12927,6 +12978,10 @@
     <w:p>
       <w:pPr>
         <w:pStyle w:val="Prrafodelista"/>
+        <w:numPr>
+          <w:ilvl w:val="0"/>
+          <w:numId w:val="5"/>
+        </w:numPr>
         <w:spacing w:after="0" w:line="240" w:lineRule="auto"/>
         <w:rPr>
           <w:lang w:val="es-CO"/>
@@ -12936,19 +12991,16 @@
         <w:rPr>
           <w:lang w:val="es-CO"/>
         </w:rPr>
-        <w:lastRenderedPageBreak/>
-        <w:t>Acuerdo de equipo actualizados</w:t>
-      </w:r>
-      <w:r>
-        <w:rPr>
-          <w:lang w:val="es-CO"/>
-        </w:rPr>
-        <w:t>.</w:t>
+        <w:t>Programar las reuniones Google calendar.</w:t>
       </w:r>
     </w:p>
     <w:p>
       <w:pPr>
         <w:pStyle w:val="Prrafodelista"/>
+        <w:numPr>
+          <w:ilvl w:val="0"/>
+          <w:numId w:val="5"/>
+        </w:numPr>
         <w:spacing w:after="0" w:line="240" w:lineRule="auto"/>
         <w:rPr>
           <w:lang w:val="es-CO"/>
@@ -12958,13 +13010,7 @@
         <w:rPr>
           <w:lang w:val="es-CO"/>
         </w:rPr>
-        <w:t>Impedimentos a escalar</w:t>
-      </w:r>
-      <w:r>
-        <w:rPr>
-          <w:lang w:val="es-CO"/>
-        </w:rPr>
-        <w:t>.</w:t>
+        <w:t>Programar sesiones para revisar el trabajo de otros.</w:t>
       </w:r>
     </w:p>
     <w:p>
@@ -12972,70 +13018,373 @@
         <w:pStyle w:val="Prrafodelista"/>
         <w:spacing w:after="0" w:line="240" w:lineRule="auto"/>
         <w:rPr>
-          <w:b/>
-          <w:lang w:val="es-CO"/>
-        </w:rPr>
-      </w:pPr>
+          <w:lang w:val="es-CO"/>
+        </w:rPr>
+      </w:pPr>
+      <w:r>
+        <w:rPr>
+          <w:lang w:val="es-CO"/>
+        </w:rPr>
+        <w:t xml:space="preserve">Nuevas </w:t>
+      </w:r>
+      <w:proofErr w:type="spellStart"/>
+      <w:r>
+        <w:rPr>
+          <w:lang w:val="es-CO"/>
+        </w:rPr>
+        <w:t>best</w:t>
+      </w:r>
+      <w:proofErr w:type="spellEnd"/>
+      <w:r>
+        <w:rPr>
+          <w:lang w:val="es-CO"/>
+        </w:rPr>
+        <w:t xml:space="preserve"> </w:t>
+      </w:r>
+      <w:proofErr w:type="spellStart"/>
+      <w:r>
+        <w:rPr>
+          <w:lang w:val="es-CO"/>
+        </w:rPr>
+        <w:t>practices</w:t>
+      </w:r>
+      <w:proofErr w:type="spellEnd"/>
+      <w:r>
+        <w:rPr>
+          <w:lang w:val="es-CO"/>
+        </w:rPr>
+        <w:t>.</w:t>
+      </w:r>
     </w:p>
     <w:p>
       <w:pPr>
         <w:pStyle w:val="Prrafodelista"/>
+        <w:numPr>
+          <w:ilvl w:val="0"/>
+          <w:numId w:val="4"/>
+        </w:numPr>
         <w:spacing w:after="0" w:line="240" w:lineRule="auto"/>
         <w:rPr>
-          <w:b/>
-          <w:lang w:val="es-CO"/>
-        </w:rPr>
-      </w:pPr>
-      <w:r>
-        <w:rPr>
-          <w:noProof/>
-          <w:lang w:eastAsia="es-MX"/>
-        </w:rPr>
-        <w:drawing>
-          <wp:inline distT="0" distB="0" distL="0" distR="0" wp14:anchorId="62107622" wp14:editId="5C3A4603">
-            <wp:extent cx="6278880" cy="2788920"/>
-            <wp:effectExtent l="0" t="0" r="7620" b="0"/>
-            <wp:docPr id="6" name="Imagen 6"/>
-            <wp:cNvGraphicFramePr>
-              <a:graphicFrameLocks xmlns:a="http://schemas.openxmlformats.org/drawingml/2006/main" noChangeAspect="1"/>
-            </wp:cNvGraphicFramePr>
-            <a:graphic xmlns:a="http://schemas.openxmlformats.org/drawingml/2006/main">
-              <a:graphicData uri="http://schemas.openxmlformats.org/drawingml/2006/picture">
-                <pic:pic xmlns:pic="http://schemas.openxmlformats.org/drawingml/2006/picture">
-                  <pic:nvPicPr>
-                    <pic:cNvPr id="1" name=""/>
-                    <pic:cNvPicPr/>
-                  </pic:nvPicPr>
-                  <pic:blipFill rotWithShape="1">
-                    <a:blip r:embed="rId14"/>
-                    <a:srcRect l="12089" t="16897" r="11873" b="23063"/>
-                    <a:stretch/>
-                  </pic:blipFill>
-                  <pic:spPr bwMode="auto">
-                    <a:xfrm>
-                      <a:off x="0" y="0"/>
-                      <a:ext cx="6278880" cy="2788920"/>
-                    </a:xfrm>
-                    <a:prstGeom prst="rect">
-                      <a:avLst/>
-                    </a:prstGeom>
-                    <a:ln>
-                      <a:noFill/>
-                    </a:ln>
-                    <a:extLst>
-                      <a:ext uri="{53640926-AAD7-44D8-BBD7-CCE9431645EC}">
-                        <a14:shadowObscured xmlns:a14="http://schemas.microsoft.com/office/drawing/2010/main"/>
-                      </a:ext>
-                    </a:extLst>
-                  </pic:spPr>
-                </pic:pic>
-              </a:graphicData>
-            </a:graphic>
-          </wp:inline>
-        </w:drawing>
-      </w:r>
-      <w:bookmarkStart w:id="0" w:name="_GoBack"/>
-      <w:bookmarkEnd w:id="0"/>
+          <w:lang w:val="es-CO"/>
+        </w:rPr>
+      </w:pPr>
+      <w:r>
+        <w:rPr>
+          <w:lang w:val="es-CO"/>
+        </w:rPr>
+        <w:t>Distribución del trabajo entre el equipo.</w:t>
+      </w:r>
+    </w:p>
+    <w:p>
+      <w:pPr>
+        <w:pStyle w:val="Prrafodelista"/>
+        <w:numPr>
+          <w:ilvl w:val="0"/>
+          <w:numId w:val="4"/>
+        </w:numPr>
+        <w:spacing w:after="0" w:line="240" w:lineRule="auto"/>
+        <w:rPr>
+          <w:lang w:val="es-CO"/>
+        </w:rPr>
+      </w:pPr>
+      <w:r>
+        <w:rPr>
+          <w:lang w:val="es-CO"/>
+        </w:rPr>
+        <w:t xml:space="preserve">La participación activa </w:t>
+      </w:r>
+      <w:r>
+        <w:rPr>
+          <w:lang w:val="es-CO"/>
+        </w:rPr>
+        <w:t>de cada uno de los integrantes</w:t>
+      </w:r>
+      <w:r>
+        <w:rPr>
+          <w:lang w:val="es-CO"/>
+        </w:rPr>
+        <w:t xml:space="preserve"> equipo.</w:t>
+      </w:r>
+    </w:p>
+    <w:p>
+      <w:pPr>
+        <w:pStyle w:val="Prrafodelista"/>
+        <w:numPr>
+          <w:ilvl w:val="0"/>
+          <w:numId w:val="4"/>
+        </w:numPr>
+        <w:spacing w:after="0" w:line="240" w:lineRule="auto"/>
+        <w:rPr>
+          <w:lang w:val="es-CO"/>
+        </w:rPr>
+      </w:pPr>
+      <w:r>
+        <w:rPr>
+          <w:lang w:val="es-CO"/>
+        </w:rPr>
+        <w:t xml:space="preserve">Organización y planeación del trabajo en </w:t>
+      </w:r>
+      <w:proofErr w:type="spellStart"/>
+      <w:r>
+        <w:rPr>
+          <w:lang w:val="es-CO"/>
+        </w:rPr>
+        <w:t>Trello</w:t>
+      </w:r>
+      <w:proofErr w:type="spellEnd"/>
+      <w:r>
+        <w:rPr>
+          <w:lang w:val="es-CO"/>
+        </w:rPr>
+        <w:t>.</w:t>
+      </w:r>
+    </w:p>
+    <w:p>
+      <w:pPr>
+        <w:pStyle w:val="Prrafodelista"/>
+        <w:numPr>
+          <w:ilvl w:val="0"/>
+          <w:numId w:val="4"/>
+        </w:numPr>
+        <w:spacing w:after="0" w:line="240" w:lineRule="auto"/>
+        <w:rPr>
+          <w:lang w:val="es-CO"/>
+        </w:rPr>
+      </w:pPr>
+      <w:r>
+        <w:rPr>
+          <w:lang w:val="es-CO"/>
+        </w:rPr>
+        <w:t>Aprovechar las fortalezas de los integrantes del equipo expertos en los temas a desarrollar.</w:t>
+      </w:r>
+    </w:p>
+    <w:p>
+      <w:pPr>
+        <w:pStyle w:val="Prrafodelista"/>
+        <w:numPr>
+          <w:ilvl w:val="0"/>
+          <w:numId w:val="4"/>
+        </w:numPr>
+        <w:spacing w:after="0" w:line="240" w:lineRule="auto"/>
+        <w:rPr>
+          <w:lang w:val="es-CO"/>
+        </w:rPr>
+      </w:pPr>
+      <w:r>
+        <w:rPr>
+          <w:lang w:val="es-CO"/>
+        </w:rPr>
+        <w:t xml:space="preserve">En manejo de las versiones en </w:t>
+      </w:r>
+      <w:proofErr w:type="spellStart"/>
+      <w:r>
+        <w:rPr>
+          <w:lang w:val="es-CO"/>
+        </w:rPr>
+        <w:t>github</w:t>
+      </w:r>
+      <w:proofErr w:type="spellEnd"/>
+      <w:r>
+        <w:rPr>
+          <w:lang w:val="es-CO"/>
+        </w:rPr>
+        <w:t>.</w:t>
+      </w:r>
+    </w:p>
+    <w:p>
+      <w:pPr>
+        <w:pStyle w:val="Prrafodelista"/>
+        <w:spacing w:after="0" w:line="240" w:lineRule="auto"/>
+        <w:rPr>
+          <w:lang w:val="es-CO"/>
+        </w:rPr>
+      </w:pPr>
+      <w:r>
+        <w:rPr>
+          <w:lang w:val="es-CO"/>
+        </w:rPr>
+        <w:t>Acuerdo de equipo actualizados</w:t>
+      </w:r>
+      <w:r>
+        <w:rPr>
+          <w:lang w:val="es-CO"/>
+        </w:rPr>
+        <w:t>.</w:t>
+      </w:r>
+    </w:p>
+    <w:p>
+      <w:pPr>
+        <w:pStyle w:val="Prrafodelista"/>
+        <w:spacing w:after="0" w:line="240" w:lineRule="auto"/>
+        <w:rPr>
+          <w:lang w:val="es-CO"/>
+        </w:rPr>
+      </w:pPr>
+      <w:r>
+        <w:rPr>
+          <w:lang w:val="es-CO"/>
+        </w:rPr>
+        <w:tab/>
+      </w:r>
+      <w:proofErr w:type="spellStart"/>
+      <w:r>
+        <w:rPr>
+          <w:lang w:val="es-CO"/>
+        </w:rPr>
+        <w:t>Raditificamos</w:t>
+      </w:r>
+      <w:proofErr w:type="spellEnd"/>
+      <w:r>
+        <w:rPr>
+          <w:lang w:val="es-CO"/>
+        </w:rPr>
+        <w:t xml:space="preserve"> los roles.</w:t>
+      </w:r>
+    </w:p>
+    <w:p>
+      <w:pPr>
+        <w:pStyle w:val="Prrafodelista"/>
+        <w:spacing w:after="0" w:line="240" w:lineRule="auto"/>
+        <w:rPr>
+          <w:lang w:val="es-CO"/>
+        </w:rPr>
+      </w:pPr>
+      <w:r>
+        <w:rPr>
+          <w:lang w:val="es-CO"/>
+        </w:rPr>
+        <w:tab/>
+        <w:t xml:space="preserve">Confirmamos los horarios del </w:t>
+      </w:r>
+      <w:proofErr w:type="spellStart"/>
+      <w:r>
+        <w:rPr>
+          <w:lang w:val="es-CO"/>
+        </w:rPr>
+        <w:t>daily</w:t>
+      </w:r>
+      <w:proofErr w:type="spellEnd"/>
+      <w:r>
+        <w:rPr>
+          <w:lang w:val="es-CO"/>
+        </w:rPr>
+        <w:t xml:space="preserve"> y trabajo grupal.</w:t>
+      </w:r>
+    </w:p>
+    <w:p>
+      <w:pPr>
+        <w:pStyle w:val="Prrafodelista"/>
+        <w:spacing w:after="0" w:line="240" w:lineRule="auto"/>
+        <w:rPr>
+          <w:lang w:val="es-CO"/>
+        </w:rPr>
+      </w:pPr>
+      <w:r>
+        <w:rPr>
+          <w:lang w:val="es-CO"/>
+        </w:rPr>
+        <w:tab/>
+        <w:t>Confirmamos las buenas prácticas.</w:t>
+      </w:r>
+    </w:p>
+    <w:p>
+      <w:pPr>
+        <w:pStyle w:val="Prrafodelista"/>
+        <w:spacing w:after="0" w:line="240" w:lineRule="auto"/>
+        <w:rPr>
+          <w:lang w:val="es-CO"/>
+        </w:rPr>
+      </w:pPr>
+      <w:r>
+        <w:rPr>
+          <w:lang w:val="es-CO"/>
+        </w:rPr>
+        <w:tab/>
+        <w:t xml:space="preserve"> </w:t>
+      </w:r>
+      <w:r>
+        <w:rPr>
+          <w:lang w:val="es-CO"/>
+        </w:rPr>
+        <w:tab/>
+      </w:r>
+      <w:r>
+        <w:rPr>
+          <w:lang w:val="es-CO"/>
+        </w:rPr>
+        <w:tab/>
+      </w:r>
+      <w:r>
+        <w:rPr>
+          <w:lang w:val="es-CO"/>
+        </w:rPr>
+        <w:tab/>
+      </w:r>
+    </w:p>
+    <w:p>
+      <w:pPr>
+        <w:pStyle w:val="Prrafodelista"/>
+        <w:spacing w:after="0" w:line="240" w:lineRule="auto"/>
+        <w:rPr>
+          <w:lang w:val="es-CO"/>
+        </w:rPr>
+      </w:pPr>
+      <w:r>
+        <w:rPr>
+          <w:lang w:val="es-CO"/>
+        </w:rPr>
+        <w:t>Impedimentos a escalar</w:t>
+      </w:r>
+      <w:r>
+        <w:rPr>
+          <w:lang w:val="es-CO"/>
+        </w:rPr>
+        <w:t>.</w:t>
+      </w:r>
+    </w:p>
+    <w:p>
+      <w:pPr>
+        <w:pStyle w:val="Prrafodelista"/>
+        <w:numPr>
+          <w:ilvl w:val="0"/>
+          <w:numId w:val="6"/>
+        </w:numPr>
+        <w:spacing w:after="0" w:line="240" w:lineRule="auto"/>
+        <w:rPr>
+          <w:lang w:val="es-CO"/>
+        </w:rPr>
+      </w:pPr>
+      <w:r>
+        <w:rPr>
+          <w:lang w:val="es-CO"/>
+        </w:rPr>
+        <w:t xml:space="preserve">Posiblemente solicitar </w:t>
+      </w:r>
+      <w:r>
+        <w:rPr>
+          <w:lang w:val="es-CO"/>
+        </w:rPr>
+        <w:t>tutoría según el avance del Spring 2.</w:t>
+      </w:r>
+    </w:p>
+    <w:p>
+      <w:pPr>
+        <w:pStyle w:val="Prrafodelista"/>
+        <w:numPr>
+          <w:ilvl w:val="0"/>
+          <w:numId w:val="6"/>
+        </w:numPr>
+        <w:spacing w:after="0" w:line="240" w:lineRule="auto"/>
+        <w:rPr>
+          <w:lang w:val="es-CO"/>
+        </w:rPr>
+      </w:pPr>
+      <w:r>
+        <w:rPr>
+          <w:lang w:val="es-CO"/>
+        </w:rPr>
+        <w:t>Consultar al profesor retroalimentación sobre los entregables del sprint 1.</w:t>
+      </w:r>
     </w:p>
     <w:p>
       <w:pPr>
@@ -13436,6 +13785,345 @@
       </w:pPr>
     </w:lvl>
   </w:abstractNum>
+  <w:abstractNum w:abstractNumId="3" w15:restartNumberingAfterBreak="0">
+    <w:nsid w:val="1B3F65DA"/>
+    <w:multiLevelType w:val="hybridMultilevel"/>
+    <w:tmpl w:val="41129E84"/>
+    <w:lvl w:ilvl="0" w:tplc="080A0001">
+      <w:start w:val="1"/>
+      <w:numFmt w:val="bullet"/>
+      <w:lvlText w:val=""/>
+      <w:lvlJc w:val="left"/>
+      <w:pPr>
+        <w:ind w:left="1440" w:hanging="360"/>
+      </w:pPr>
+      <w:rPr>
+        <w:rFonts w:ascii="Symbol" w:hAnsi="Symbol" w:hint="default"/>
+      </w:rPr>
+    </w:lvl>
+    <w:lvl w:ilvl="1" w:tplc="080A0003" w:tentative="1">
+      <w:start w:val="1"/>
+      <w:numFmt w:val="bullet"/>
+      <w:lvlText w:val="o"/>
+      <w:lvlJc w:val="left"/>
+      <w:pPr>
+        <w:ind w:left="2160" w:hanging="360"/>
+      </w:pPr>
+      <w:rPr>
+        <w:rFonts w:ascii="Courier New" w:hAnsi="Courier New" w:cs="Courier New" w:hint="default"/>
+      </w:rPr>
+    </w:lvl>
+    <w:lvl w:ilvl="2" w:tplc="080A0005" w:tentative="1">
+      <w:start w:val="1"/>
+      <w:numFmt w:val="bullet"/>
+      <w:lvlText w:val=""/>
+      <w:lvlJc w:val="left"/>
+      <w:pPr>
+        <w:ind w:left="2880" w:hanging="360"/>
+      </w:pPr>
+      <w:rPr>
+        <w:rFonts w:ascii="Wingdings" w:hAnsi="Wingdings" w:hint="default"/>
+      </w:rPr>
+    </w:lvl>
+    <w:lvl w:ilvl="3" w:tplc="080A0001" w:tentative="1">
+      <w:start w:val="1"/>
+      <w:numFmt w:val="bullet"/>
+      <w:lvlText w:val=""/>
+      <w:lvlJc w:val="left"/>
+      <w:pPr>
+        <w:ind w:left="3600" w:hanging="360"/>
+      </w:pPr>
+      <w:rPr>
+        <w:rFonts w:ascii="Symbol" w:hAnsi="Symbol" w:hint="default"/>
+      </w:rPr>
+    </w:lvl>
+    <w:lvl w:ilvl="4" w:tplc="080A0003" w:tentative="1">
+      <w:start w:val="1"/>
+      <w:numFmt w:val="bullet"/>
+      <w:lvlText w:val="o"/>
+      <w:lvlJc w:val="left"/>
+      <w:pPr>
+        <w:ind w:left="4320" w:hanging="360"/>
+      </w:pPr>
+      <w:rPr>
+        <w:rFonts w:ascii="Courier New" w:hAnsi="Courier New" w:cs="Courier New" w:hint="default"/>
+      </w:rPr>
+    </w:lvl>
+    <w:lvl w:ilvl="5" w:tplc="080A0005" w:tentative="1">
+      <w:start w:val="1"/>
+      <w:numFmt w:val="bullet"/>
+      <w:lvlText w:val=""/>
+      <w:lvlJc w:val="left"/>
+      <w:pPr>
+        <w:ind w:left="5040" w:hanging="360"/>
+      </w:pPr>
+      <w:rPr>
+        <w:rFonts w:ascii="Wingdings" w:hAnsi="Wingdings" w:hint="default"/>
+      </w:rPr>
+    </w:lvl>
+    <w:lvl w:ilvl="6" w:tplc="080A0001" w:tentative="1">
+      <w:start w:val="1"/>
+      <w:numFmt w:val="bullet"/>
+      <w:lvlText w:val=""/>
+      <w:lvlJc w:val="left"/>
+      <w:pPr>
+        <w:ind w:left="5760" w:hanging="360"/>
+      </w:pPr>
+      <w:rPr>
+        <w:rFonts w:ascii="Symbol" w:hAnsi="Symbol" w:hint="default"/>
+      </w:rPr>
+    </w:lvl>
+    <w:lvl w:ilvl="7" w:tplc="080A0003" w:tentative="1">
+      <w:start w:val="1"/>
+      <w:numFmt w:val="bullet"/>
+      <w:lvlText w:val="o"/>
+      <w:lvlJc w:val="left"/>
+      <w:pPr>
+        <w:ind w:left="6480" w:hanging="360"/>
+      </w:pPr>
+      <w:rPr>
+        <w:rFonts w:ascii="Courier New" w:hAnsi="Courier New" w:cs="Courier New" w:hint="default"/>
+      </w:rPr>
+    </w:lvl>
+    <w:lvl w:ilvl="8" w:tplc="080A0005" w:tentative="1">
+      <w:start w:val="1"/>
+      <w:numFmt w:val="bullet"/>
+      <w:lvlText w:val=""/>
+      <w:lvlJc w:val="left"/>
+      <w:pPr>
+        <w:ind w:left="7200" w:hanging="360"/>
+      </w:pPr>
+      <w:rPr>
+        <w:rFonts w:ascii="Wingdings" w:hAnsi="Wingdings" w:hint="default"/>
+      </w:rPr>
+    </w:lvl>
+  </w:abstractNum>
+  <w:abstractNum w:abstractNumId="4" w15:restartNumberingAfterBreak="0">
+    <w:nsid w:val="2CC82F19"/>
+    <w:multiLevelType w:val="hybridMultilevel"/>
+    <w:tmpl w:val="0682072A"/>
+    <w:lvl w:ilvl="0" w:tplc="080A0001">
+      <w:start w:val="1"/>
+      <w:numFmt w:val="bullet"/>
+      <w:lvlText w:val=""/>
+      <w:lvlJc w:val="left"/>
+      <w:pPr>
+        <w:ind w:left="2134" w:hanging="360"/>
+      </w:pPr>
+      <w:rPr>
+        <w:rFonts w:ascii="Symbol" w:hAnsi="Symbol" w:hint="default"/>
+      </w:rPr>
+    </w:lvl>
+    <w:lvl w:ilvl="1" w:tplc="080A0003" w:tentative="1">
+      <w:start w:val="1"/>
+      <w:numFmt w:val="bullet"/>
+      <w:lvlText w:val="o"/>
+      <w:lvlJc w:val="left"/>
+      <w:pPr>
+        <w:ind w:left="2854" w:hanging="360"/>
+      </w:pPr>
+      <w:rPr>
+        <w:rFonts w:ascii="Courier New" w:hAnsi="Courier New" w:cs="Courier New" w:hint="default"/>
+      </w:rPr>
+    </w:lvl>
+    <w:lvl w:ilvl="2" w:tplc="080A0005" w:tentative="1">
+      <w:start w:val="1"/>
+      <w:numFmt w:val="bullet"/>
+      <w:lvlText w:val=""/>
+      <w:lvlJc w:val="left"/>
+      <w:pPr>
+        <w:ind w:left="3574" w:hanging="360"/>
+      </w:pPr>
+      <w:rPr>
+        <w:rFonts w:ascii="Wingdings" w:hAnsi="Wingdings" w:hint="default"/>
+      </w:rPr>
+    </w:lvl>
+    <w:lvl w:ilvl="3" w:tplc="080A0001" w:tentative="1">
+      <w:start w:val="1"/>
+      <w:numFmt w:val="bullet"/>
+      <w:lvlText w:val=""/>
+      <w:lvlJc w:val="left"/>
+      <w:pPr>
+        <w:ind w:left="4294" w:hanging="360"/>
+      </w:pPr>
+      <w:rPr>
+        <w:rFonts w:ascii="Symbol" w:hAnsi="Symbol" w:hint="default"/>
+      </w:rPr>
+    </w:lvl>
+    <w:lvl w:ilvl="4" w:tplc="080A0003" w:tentative="1">
+      <w:start w:val="1"/>
+      <w:numFmt w:val="bullet"/>
+      <w:lvlText w:val="o"/>
+      <w:lvlJc w:val="left"/>
+      <w:pPr>
+        <w:ind w:left="5014" w:hanging="360"/>
+      </w:pPr>
+      <w:rPr>
+        <w:rFonts w:ascii="Courier New" w:hAnsi="Courier New" w:cs="Courier New" w:hint="default"/>
+      </w:rPr>
+    </w:lvl>
+    <w:lvl w:ilvl="5" w:tplc="080A0005" w:tentative="1">
+      <w:start w:val="1"/>
+      <w:numFmt w:val="bullet"/>
+      <w:lvlText w:val=""/>
+      <w:lvlJc w:val="left"/>
+      <w:pPr>
+        <w:ind w:left="5734" w:hanging="360"/>
+      </w:pPr>
+      <w:rPr>
+        <w:rFonts w:ascii="Wingdings" w:hAnsi="Wingdings" w:hint="default"/>
+      </w:rPr>
+    </w:lvl>
+    <w:lvl w:ilvl="6" w:tplc="080A0001" w:tentative="1">
+      <w:start w:val="1"/>
+      <w:numFmt w:val="bullet"/>
+      <w:lvlText w:val=""/>
+      <w:lvlJc w:val="left"/>
+      <w:pPr>
+        <w:ind w:left="6454" w:hanging="360"/>
+      </w:pPr>
+      <w:rPr>
+        <w:rFonts w:ascii="Symbol" w:hAnsi="Symbol" w:hint="default"/>
+      </w:rPr>
+    </w:lvl>
+    <w:lvl w:ilvl="7" w:tplc="080A0003" w:tentative="1">
+      <w:start w:val="1"/>
+      <w:numFmt w:val="bullet"/>
+      <w:lvlText w:val="o"/>
+      <w:lvlJc w:val="left"/>
+      <w:pPr>
+        <w:ind w:left="7174" w:hanging="360"/>
+      </w:pPr>
+      <w:rPr>
+        <w:rFonts w:ascii="Courier New" w:hAnsi="Courier New" w:cs="Courier New" w:hint="default"/>
+      </w:rPr>
+    </w:lvl>
+    <w:lvl w:ilvl="8" w:tplc="080A0005" w:tentative="1">
+      <w:start w:val="1"/>
+      <w:numFmt w:val="bullet"/>
+      <w:lvlText w:val=""/>
+      <w:lvlJc w:val="left"/>
+      <w:pPr>
+        <w:ind w:left="7894" w:hanging="360"/>
+      </w:pPr>
+      <w:rPr>
+        <w:rFonts w:ascii="Wingdings" w:hAnsi="Wingdings" w:hint="default"/>
+      </w:rPr>
+    </w:lvl>
+  </w:abstractNum>
+  <w:abstractNum w:abstractNumId="5" w15:restartNumberingAfterBreak="0">
+    <w:nsid w:val="54D82C98"/>
+    <w:multiLevelType w:val="hybridMultilevel"/>
+    <w:tmpl w:val="0EE826A8"/>
+    <w:lvl w:ilvl="0" w:tplc="080A0001">
+      <w:start w:val="1"/>
+      <w:numFmt w:val="bullet"/>
+      <w:lvlText w:val=""/>
+      <w:lvlJc w:val="left"/>
+      <w:pPr>
+        <w:ind w:left="1440" w:hanging="360"/>
+      </w:pPr>
+      <w:rPr>
+        <w:rFonts w:ascii="Symbol" w:hAnsi="Symbol" w:hint="default"/>
+      </w:rPr>
+    </w:lvl>
+    <w:lvl w:ilvl="1" w:tplc="080A0003" w:tentative="1">
+      <w:start w:val="1"/>
+      <w:numFmt w:val="bullet"/>
+      <w:lvlText w:val="o"/>
+      <w:lvlJc w:val="left"/>
+      <w:pPr>
+        <w:ind w:left="2160" w:hanging="360"/>
+      </w:pPr>
+      <w:rPr>
+        <w:rFonts w:ascii="Courier New" w:hAnsi="Courier New" w:cs="Courier New" w:hint="default"/>
+      </w:rPr>
+    </w:lvl>
+    <w:lvl w:ilvl="2" w:tplc="080A0005" w:tentative="1">
+      <w:start w:val="1"/>
+      <w:numFmt w:val="bullet"/>
+      <w:lvlText w:val=""/>
+      <w:lvlJc w:val="left"/>
+      <w:pPr>
+        <w:ind w:left="2880" w:hanging="360"/>
+      </w:pPr>
+      <w:rPr>
+        <w:rFonts w:ascii="Wingdings" w:hAnsi="Wingdings" w:hint="default"/>
+      </w:rPr>
+    </w:lvl>
+    <w:lvl w:ilvl="3" w:tplc="080A0001" w:tentative="1">
+      <w:start w:val="1"/>
+      <w:numFmt w:val="bullet"/>
+      <w:lvlText w:val=""/>
+      <w:lvlJc w:val="left"/>
+      <w:pPr>
+        <w:ind w:left="3600" w:hanging="360"/>
+      </w:pPr>
+      <w:rPr>
+        <w:rFonts w:ascii="Symbol" w:hAnsi="Symbol" w:hint="default"/>
+      </w:rPr>
+    </w:lvl>
+    <w:lvl w:ilvl="4" w:tplc="080A0003" w:tentative="1">
+      <w:start w:val="1"/>
+      <w:numFmt w:val="bullet"/>
+      <w:lvlText w:val="o"/>
+      <w:lvlJc w:val="left"/>
+      <w:pPr>
+        <w:ind w:left="4320" w:hanging="360"/>
+      </w:pPr>
+      <w:rPr>
+        <w:rFonts w:ascii="Courier New" w:hAnsi="Courier New" w:cs="Courier New" w:hint="default"/>
+      </w:rPr>
+    </w:lvl>
+    <w:lvl w:ilvl="5" w:tplc="080A0005" w:tentative="1">
+      <w:start w:val="1"/>
+      <w:numFmt w:val="bullet"/>
+      <w:lvlText w:val=""/>
+      <w:lvlJc w:val="left"/>
+      <w:pPr>
+        <w:ind w:left="5040" w:hanging="360"/>
+      </w:pPr>
+      <w:rPr>
+        <w:rFonts w:ascii="Wingdings" w:hAnsi="Wingdings" w:hint="default"/>
+      </w:rPr>
+    </w:lvl>
+    <w:lvl w:ilvl="6" w:tplc="080A0001" w:tentative="1">
+      <w:start w:val="1"/>
+      <w:numFmt w:val="bullet"/>
+      <w:lvlText w:val=""/>
+      <w:lvlJc w:val="left"/>
+      <w:pPr>
+        <w:ind w:left="5760" w:hanging="360"/>
+      </w:pPr>
+      <w:rPr>
+        <w:rFonts w:ascii="Symbol" w:hAnsi="Symbol" w:hint="default"/>
+      </w:rPr>
+    </w:lvl>
+    <w:lvl w:ilvl="7" w:tplc="080A0003" w:tentative="1">
+      <w:start w:val="1"/>
+      <w:numFmt w:val="bullet"/>
+      <w:lvlText w:val="o"/>
+      <w:lvlJc w:val="left"/>
+      <w:pPr>
+        <w:ind w:left="6480" w:hanging="360"/>
+      </w:pPr>
+      <w:rPr>
+        <w:rFonts w:ascii="Courier New" w:hAnsi="Courier New" w:cs="Courier New" w:hint="default"/>
+      </w:rPr>
+    </w:lvl>
+    <w:lvl w:ilvl="8" w:tplc="080A0005" w:tentative="1">
+      <w:start w:val="1"/>
+      <w:numFmt w:val="bullet"/>
+      <w:lvlText w:val=""/>
+      <w:lvlJc w:val="left"/>
+      <w:pPr>
+        <w:ind w:left="7200" w:hanging="360"/>
+      </w:pPr>
+      <w:rPr>
+        <w:rFonts w:ascii="Wingdings" w:hAnsi="Wingdings" w:hint="default"/>
+      </w:rPr>
+    </w:lvl>
+  </w:abstractNum>
   <w:num w:numId="1">
     <w:abstractNumId w:val="1"/>
   </w:num>
@@ -13444,6 +14132,15 @@
   </w:num>
   <w:num w:numId="3">
     <w:abstractNumId w:val="2"/>
+  </w:num>
+  <w:num w:numId="4">
+    <w:abstractNumId w:val="4"/>
+  </w:num>
+  <w:num w:numId="5">
+    <w:abstractNumId w:val="3"/>
+  </w:num>
+  <w:num w:numId="6">
+    <w:abstractNumId w:val="5"/>
   </w:num>
 </w:numbering>
 </file>

</xml_diff>

<commit_message>
Actualización documentación 11 Sep
Actualización documentación 11 Sep
</commit_message>
<xml_diff>
--- a/Entregables/Sprint 1/Documentación Sprint 1.docx
+++ b/Entregables/Sprint 1/Documentación Sprint 1.docx
@@ -11064,7 +11064,7 @@
     </w:p>
     <w:tbl>
       <w:tblPr>
-        <w:tblW w:w="10590" w:type="dxa"/>
+        <w:tblW w:w="11130" w:type="dxa"/>
         <w:tblCellMar>
           <w:left w:w="70" w:type="dxa"/>
           <w:right w:w="70" w:type="dxa"/>
@@ -11072,11 +11072,11 @@
         <w:tblLook w:val="04A0" w:firstRow="1" w:lastRow="0" w:firstColumn="1" w:lastColumn="0" w:noHBand="0" w:noVBand="1"/>
       </w:tblPr>
       <w:tblGrid>
-        <w:gridCol w:w="2430"/>
+        <w:gridCol w:w="2710"/>
         <w:gridCol w:w="1240"/>
         <w:gridCol w:w="2740"/>
         <w:gridCol w:w="1560"/>
-        <w:gridCol w:w="2760"/>
+        <w:gridCol w:w="3020"/>
       </w:tblGrid>
       <w:tr>
         <w:trPr>
@@ -11084,7 +11084,7 @@
         </w:trPr>
         <w:tc>
           <w:tcPr>
-            <w:tcW w:w="2290" w:type="dxa"/>
+            <w:tcW w:w="2570" w:type="dxa"/>
             <w:tcBorders>
               <w:top w:val="single" w:sz="4" w:space="0" w:color="auto"/>
               <w:left w:val="single" w:sz="4" w:space="0" w:color="auto"/>
@@ -11196,7 +11196,7 @@
         </w:tc>
         <w:tc>
           <w:tcPr>
-            <w:tcW w:w="2760" w:type="dxa"/>
+            <w:tcW w:w="3020" w:type="dxa"/>
             <w:tcBorders>
               <w:top w:val="nil"/>
               <w:left w:val="nil"/>
@@ -11227,7 +11227,7 @@
         </w:trPr>
         <w:tc>
           <w:tcPr>
-            <w:tcW w:w="2290" w:type="dxa"/>
+            <w:tcW w:w="2570" w:type="dxa"/>
             <w:tcBorders>
               <w:top w:val="nil"/>
               <w:left w:val="nil"/>
@@ -11258,18 +11258,18 @@
               <mc:AlternateContent>
                 <mc:Choice Requires="wps">
                   <w:drawing>
-                    <wp:anchor distT="0" distB="0" distL="114300" distR="114300" simplePos="0" relativeHeight="251657216" behindDoc="0" locked="0" layoutInCell="1" allowOverlap="1">
+                    <wp:anchor distT="0" distB="0" distL="114300" distR="114300" simplePos="0" relativeHeight="251658240" behindDoc="0" locked="0" layoutInCell="1" allowOverlap="1">
                       <wp:simplePos x="0" y="0"/>
                       <wp:positionH relativeFrom="column">
-                        <wp:posOffset>1402080</wp:posOffset>
+                        <wp:posOffset>1569720</wp:posOffset>
                       </wp:positionH>
                       <wp:positionV relativeFrom="paragraph">
-                        <wp:posOffset>205740</wp:posOffset>
+                        <wp:posOffset>198120</wp:posOffset>
                       </wp:positionV>
-                      <wp:extent cx="746760" cy="312420"/>
-                      <wp:effectExtent l="38100" t="76200" r="15240" b="30480"/>
+                      <wp:extent cx="746760" cy="304800"/>
+                      <wp:effectExtent l="38100" t="76200" r="15240" b="19050"/>
                       <wp:wrapNone/>
-                      <wp:docPr id="25" name="Conector angular 25">
+                      <wp:docPr id="11" name="Conector angular 11">
                         <a:extLst xmlns:a="http://schemas.openxmlformats.org/drawingml/2006/main">
                           <a:ext uri="{FF2B5EF4-FFF2-40B4-BE49-F238E27FC236}">
                             <a16:creationId xmlns:a16="http://schemas.microsoft.com/office/drawing/2014/main" id="{DC01F6C1-AEC5-0C15-FDFE-E9A9C7D05792}"/>
@@ -11322,7 +11322,7 @@
                 </mc:Choice>
                 <mc:Fallback>
                   <w:pict>
-                    <v:shapetype w14:anchorId="349ED399" id="_x0000_t34" coordsize="21600,21600" o:spt="34" o:oned="t" adj="10800" path="m,l@0,0@0,21600,21600,21600e" filled="f">
+                    <v:shapetype w14:anchorId="6C79AE53" id="_x0000_t34" coordsize="21600,21600" o:spt="34" o:oned="t" adj="10800" path="m,l@0,0@0,21600,21600,21600e" filled="f">
                       <v:stroke joinstyle="miter"/>
                       <v:formulas>
                         <v:f eqn="val #0"/>
@@ -11333,8 +11333,139 @@
                       </v:handles>
                       <o:lock v:ext="edit" shapetype="t"/>
                     </v:shapetype>
-                    <v:shape id="Conector angular 25" o:spid="_x0000_s1026" type="#_x0000_t34" style="position:absolute;margin-left:110.4pt;margin-top:16.2pt;width:58.8pt;height:24.6pt;rotation:180;z-index:251658240;visibility:visible;mso-wrap-style:square;mso-width-percent:0;mso-height-percent:0;mso-wrap-distance-left:9pt;mso-wrap-distance-top:0;mso-wrap-distance-right:9pt;mso-wrap-distance-bottom:0;mso-position-horizontal:absolute;mso-position-horizontal-relative:text;mso-position-vertical:absolute;mso-position-vertical-relative:text;mso-width-percent:0;mso-height-percent:0;mso-width-relative:page;mso-height-relative:page" o:gfxdata="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" strokecolor="#4472c4 [3204]" strokeweight=".5pt">
+                    <v:shape id="Conector angular 11" o:spid="_x0000_s1026" type="#_x0000_t34" style="position:absolute;margin-left:123.6pt;margin-top:15.6pt;width:58.8pt;height:24pt;rotation:180;z-index:251658240;visibility:visible;mso-wrap-style:square;mso-width-percent:0;mso-height-percent:0;mso-wrap-distance-left:9pt;mso-wrap-distance-top:0;mso-wrap-distance-right:9pt;mso-wrap-distance-bottom:0;mso-position-horizontal:absolute;mso-position-horizontal-relative:text;mso-position-vertical:absolute;mso-position-vertical-relative:text;mso-width-percent:0;mso-height-percent:0;mso-width-relative:page;mso-height-relative:page" o:gfxdata="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" strokecolor="#4472c4 [3204]" strokeweight=".5pt">
                       <v:stroke endarrow="block"/>
+                    </v:shape>
+                  </w:pict>
+                </mc:Fallback>
+              </mc:AlternateContent>
+            </w:r>
+            <w:r>
+              <w:rPr>
+                <w:rFonts w:ascii="Calibri" w:eastAsia="Times New Roman" w:hAnsi="Calibri" w:cs="Calibri"/>
+                <w:noProof/>
+                <w:color w:val="000000"/>
+                <w:lang w:eastAsia="es-MX"/>
+              </w:rPr>
+              <mc:AlternateContent>
+                <mc:Choice Requires="wps">
+                  <w:drawing>
+                    <wp:anchor distT="0" distB="0" distL="114300" distR="114300" simplePos="0" relativeHeight="251658240" behindDoc="0" locked="0" layoutInCell="1" allowOverlap="1">
+                      <wp:simplePos x="0" y="0"/>
+                      <wp:positionH relativeFrom="column">
+                        <wp:posOffset>1676400</wp:posOffset>
+                      </wp:positionH>
+                      <wp:positionV relativeFrom="paragraph">
+                        <wp:posOffset>15240</wp:posOffset>
+                      </wp:positionV>
+                      <wp:extent cx="182880" cy="205740"/>
+                      <wp:effectExtent l="0" t="0" r="26670" b="22860"/>
+                      <wp:wrapNone/>
+                      <wp:docPr id="10" name="Cuadro de texto 10">
+                        <a:extLst xmlns:a="http://schemas.openxmlformats.org/drawingml/2006/main">
+                          <a:ext uri="{FF2B5EF4-FFF2-40B4-BE49-F238E27FC236}">
+                            <a16:creationId xmlns:a16="http://schemas.microsoft.com/office/drawing/2014/main" id="{51C2C3E3-7E2F-A2AD-03B2-A152686799D4}"/>
+                          </a:ext>
+                        </a:extLst>
+                      </wp:docPr>
+                      <wp:cNvGraphicFramePr/>
+                      <a:graphic xmlns:a="http://schemas.openxmlformats.org/drawingml/2006/main">
+                        <a:graphicData uri="http://schemas.microsoft.com/office/word/2010/wordprocessingShape">
+                          <wps:wsp>
+                            <wps:cNvSpPr txBox="1"/>
+                            <wps:spPr>
+                              <a:xfrm>
+                                <a:off x="0" y="0"/>
+                                <a:ext cx="166688" cy="190500"/>
+                              </a:xfrm>
+                              <a:prstGeom prst="rect">
+                                <a:avLst/>
+                              </a:prstGeom>
+                              <a:solidFill>
+                                <a:schemeClr val="lt1"/>
+                              </a:solidFill>
+                              <a:ln w="9525" cmpd="sng">
+                                <a:solidFill>
+                                  <a:schemeClr val="lt1">
+                                    <a:shade val="50000"/>
+                                  </a:schemeClr>
+                                </a:solidFill>
+                              </a:ln>
+                            </wps:spPr>
+                            <wps:style>
+                              <a:lnRef idx="0">
+                                <a:scrgbClr r="0" g="0" b="0"/>
+                              </a:lnRef>
+                              <a:fillRef idx="0">
+                                <a:scrgbClr r="0" g="0" b="0"/>
+                              </a:fillRef>
+                              <a:effectRef idx="0">
+                                <a:scrgbClr r="0" g="0" b="0"/>
+                              </a:effectRef>
+                              <a:fontRef idx="minor">
+                                <a:schemeClr val="dk1"/>
+                              </a:fontRef>
+                            </wps:style>
+                            <wps:txbx>
+                              <w:txbxContent>
+                                <w:p>
+                                  <w:pPr>
+                                    <w:pStyle w:val="NormalWeb"/>
+                                    <w:spacing w:before="0" w:beforeAutospacing="0" w:after="0" w:afterAutospacing="0"/>
+                                  </w:pPr>
+                                  <w:r>
+                                    <w:rPr>
+                                      <w:rFonts w:asciiTheme="minorHAnsi" w:hAnsi="Calibri" w:cstheme="minorBidi"/>
+                                      <w:color w:val="000000" w:themeColor="dark1"/>
+                                      <w:sz w:val="22"/>
+                                      <w:szCs w:val="22"/>
+                                      <w:lang w:val="es-CO"/>
+                                    </w:rPr>
+                                    <w:t>1</w:t>
+                                  </w:r>
+                                </w:p>
+                              </w:txbxContent>
+                            </wps:txbx>
+                            <wps:bodyPr vertOverflow="clip" horzOverflow="clip" wrap="square" rtlCol="0" anchor="t"/>
+                          </wps:wsp>
+                        </a:graphicData>
+                      </a:graphic>
+                      <wp14:sizeRelH relativeFrom="page">
+                        <wp14:pctWidth>0</wp14:pctWidth>
+                      </wp14:sizeRelH>
+                      <wp14:sizeRelV relativeFrom="page">
+                        <wp14:pctHeight>0</wp14:pctHeight>
+                      </wp14:sizeRelV>
+                    </wp:anchor>
+                  </w:drawing>
+                </mc:Choice>
+                <mc:Fallback>
+                  <w:pict>
+                    <v:shapetype id="_x0000_t202" coordsize="21600,21600" o:spt="202" path="m,l,21600r21600,l21600,xe">
+                      <v:stroke joinstyle="miter"/>
+                      <v:path gradientshapeok="t" o:connecttype="rect"/>
+                    </v:shapetype>
+                    <v:shape id="Cuadro de texto 10" o:spid="_x0000_s1026" type="#_x0000_t202" style="position:absolute;margin-left:132pt;margin-top:1.2pt;width:14.4pt;height:16.2pt;z-index:251658240;visibility:visible;mso-wrap-style:square;mso-width-percent:0;mso-height-percent:0;mso-wrap-distance-left:9pt;mso-wrap-distance-top:0;mso-wrap-distance-right:9pt;mso-wrap-distance-bottom:0;mso-position-horizontal:absolute;mso-position-horizontal-relative:text;mso-position-vertical:absolute;mso-position-vertical-relative:text;mso-width-percent:0;mso-height-percent:0;mso-width-relative:page;mso-height-relative:page;v-text-anchor:top" o:gfxdata="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" fillcolor="white [3201]" strokecolor="#7f7f7f [1601]">
+                      <v:textbox>
+                        <w:txbxContent>
+                          <w:p>
+                            <w:pPr>
+                              <w:pStyle w:val="NormalWeb"/>
+                              <w:spacing w:before="0" w:beforeAutospacing="0" w:after="0" w:afterAutospacing="0"/>
+                            </w:pPr>
+                            <w:r>
+                              <w:rPr>
+                                <w:rFonts w:asciiTheme="minorHAnsi" w:hAnsi="Calibri" w:cstheme="minorBidi"/>
+                                <w:color w:val="000000" w:themeColor="dark1"/>
+                                <w:sz w:val="22"/>
+                                <w:szCs w:val="22"/>
+                                <w:lang w:val="es-CO"/>
+                              </w:rPr>
+                              <w:t>1</w:t>
+                            </w:r>
+                          </w:p>
+                        </w:txbxContent>
+                      </v:textbox>
                     </v:shape>
                   </w:pict>
                 </mc:Fallback>
@@ -11352,7 +11483,7 @@
               <w:tblLook w:val="04A0" w:firstRow="1" w:lastRow="0" w:firstColumn="1" w:lastColumn="0" w:noHBand="0" w:noVBand="1"/>
             </w:tblPr>
             <w:tblGrid>
-              <w:gridCol w:w="2280"/>
+              <w:gridCol w:w="2560"/>
             </w:tblGrid>
             <w:tr>
               <w:trPr>
@@ -11361,7 +11492,7 @@
               </w:trPr>
               <w:tc>
                 <w:tcPr>
-                  <w:tcW w:w="2260" w:type="dxa"/>
+                  <w:tcW w:w="2540" w:type="dxa"/>
                   <w:tcBorders>
                     <w:top w:val="nil"/>
                     <w:left w:val="single" w:sz="4" w:space="0" w:color="auto"/>
@@ -11476,7 +11607,7 @@
                 <w:color w:val="000000"/>
                 <w:lang w:eastAsia="es-MX"/>
               </w:rPr>
-              <w:t>ESTADO (</w:t>
+              <w:t>canasta (</w:t>
             </w:r>
             <w:proofErr w:type="spellStart"/>
             <w:r>
@@ -11513,180 +11644,6 @@
                 <w:lang w:eastAsia="es-MX"/>
               </w:rPr>
               <w:t>)</w:t>
-            </w:r>
-          </w:p>
-        </w:tc>
-        <w:tc>
-          <w:tcPr>
-            <w:tcW w:w="1560" w:type="dxa"/>
-            <w:tcBorders>
-              <w:top w:val="nil"/>
-              <w:left w:val="nil"/>
-              <w:bottom w:val="nil"/>
-              <w:right w:val="nil"/>
-            </w:tcBorders>
-            <w:shd w:val="clear" w:color="auto" w:fill="auto"/>
-            <w:noWrap/>
-            <w:vAlign w:val="bottom"/>
-            <w:hideMark/>
-          </w:tcPr>
-          <w:p>
-            <w:pPr>
-              <w:spacing w:after="0" w:line="240" w:lineRule="auto"/>
-              <w:jc w:val="center"/>
-              <w:rPr>
-                <w:rFonts w:ascii="Calibri" w:eastAsia="Times New Roman" w:hAnsi="Calibri" w:cs="Calibri"/>
-                <w:color w:val="000000"/>
-                <w:lang w:eastAsia="es-MX"/>
-              </w:rPr>
-            </w:pPr>
-          </w:p>
-        </w:tc>
-        <w:tc>
-          <w:tcPr>
-            <w:tcW w:w="2760" w:type="dxa"/>
-            <w:tcBorders>
-              <w:top w:val="single" w:sz="4" w:space="0" w:color="auto"/>
-              <w:left w:val="single" w:sz="4" w:space="0" w:color="auto"/>
-              <w:bottom w:val="single" w:sz="4" w:space="0" w:color="auto"/>
-              <w:right w:val="single" w:sz="4" w:space="0" w:color="auto"/>
-            </w:tcBorders>
-            <w:shd w:val="clear" w:color="000000" w:fill="8497B0"/>
-            <w:noWrap/>
-            <w:vAlign w:val="center"/>
-            <w:hideMark/>
-          </w:tcPr>
-          <w:p>
-            <w:pPr>
-              <w:spacing w:after="0" w:line="240" w:lineRule="auto"/>
-              <w:jc w:val="center"/>
-              <w:rPr>
-                <w:rFonts w:ascii="Calibri" w:eastAsia="Times New Roman" w:hAnsi="Calibri" w:cs="Calibri"/>
-                <w:color w:val="000000"/>
-                <w:lang w:eastAsia="es-MX"/>
-              </w:rPr>
-            </w:pPr>
-            <w:r>
-              <w:rPr>
-                <w:rFonts w:ascii="Calibri" w:eastAsia="Times New Roman" w:hAnsi="Calibri" w:cs="Calibri"/>
-                <w:color w:val="000000"/>
-                <w:lang w:eastAsia="es-MX"/>
-              </w:rPr>
-              <w:t>PRODUCTOS</w:t>
-            </w:r>
-          </w:p>
-        </w:tc>
-      </w:tr>
-      <w:tr>
-        <w:trPr>
-          <w:trHeight w:val="288"/>
-        </w:trPr>
-        <w:tc>
-          <w:tcPr>
-            <w:tcW w:w="2290" w:type="dxa"/>
-            <w:tcBorders>
-              <w:top w:val="nil"/>
-              <w:left w:val="single" w:sz="4" w:space="0" w:color="auto"/>
-              <w:bottom w:val="nil"/>
-              <w:right w:val="single" w:sz="4" w:space="0" w:color="auto"/>
-            </w:tcBorders>
-            <w:shd w:val="clear" w:color="auto" w:fill="auto"/>
-            <w:noWrap/>
-            <w:vAlign w:val="bottom"/>
-            <w:hideMark/>
-          </w:tcPr>
-          <w:p>
-            <w:pPr>
-              <w:spacing w:after="0" w:line="240" w:lineRule="auto"/>
-              <w:rPr>
-                <w:rFonts w:ascii="Calibri" w:eastAsia="Times New Roman" w:hAnsi="Calibri" w:cs="Calibri"/>
-                <w:color w:val="000000"/>
-                <w:lang w:eastAsia="es-MX"/>
-              </w:rPr>
-            </w:pPr>
-            <w:proofErr w:type="spellStart"/>
-            <w:r>
-              <w:rPr>
-                <w:rFonts w:ascii="Calibri" w:eastAsia="Times New Roman" w:hAnsi="Calibri" w:cs="Calibri"/>
-                <w:color w:val="000000"/>
-                <w:lang w:eastAsia="es-MX"/>
-              </w:rPr>
-              <w:t>NOMBRE_usuario</w:t>
-            </w:r>
-            <w:proofErr w:type="spellEnd"/>
-          </w:p>
-        </w:tc>
-        <w:tc>
-          <w:tcPr>
-            <w:tcW w:w="1240" w:type="dxa"/>
-            <w:tcBorders>
-              <w:top w:val="nil"/>
-              <w:left w:val="nil"/>
-              <w:bottom w:val="nil"/>
-              <w:right w:val="nil"/>
-            </w:tcBorders>
-            <w:shd w:val="clear" w:color="auto" w:fill="auto"/>
-            <w:noWrap/>
-            <w:vAlign w:val="bottom"/>
-            <w:hideMark/>
-          </w:tcPr>
-          <w:p>
-            <w:pPr>
-              <w:spacing w:after="0" w:line="240" w:lineRule="auto"/>
-              <w:rPr>
-                <w:rFonts w:ascii="Calibri" w:eastAsia="Times New Roman" w:hAnsi="Calibri" w:cs="Calibri"/>
-                <w:color w:val="000000"/>
-                <w:lang w:eastAsia="es-MX"/>
-              </w:rPr>
-            </w:pPr>
-          </w:p>
-        </w:tc>
-        <w:tc>
-          <w:tcPr>
-            <w:tcW w:w="2740" w:type="dxa"/>
-            <w:tcBorders>
-              <w:top w:val="nil"/>
-              <w:left w:val="single" w:sz="4" w:space="0" w:color="auto"/>
-              <w:bottom w:val="nil"/>
-              <w:right w:val="single" w:sz="4" w:space="0" w:color="auto"/>
-            </w:tcBorders>
-            <w:shd w:val="clear" w:color="auto" w:fill="auto"/>
-            <w:noWrap/>
-            <w:vAlign w:val="bottom"/>
-            <w:hideMark/>
-          </w:tcPr>
-          <w:p>
-            <w:pPr>
-              <w:spacing w:after="0" w:line="240" w:lineRule="auto"/>
-              <w:rPr>
-                <w:rFonts w:ascii="Calibri" w:eastAsia="Times New Roman" w:hAnsi="Calibri" w:cs="Calibri"/>
-                <w:b/>
-                <w:bCs/>
-                <w:color w:val="000000"/>
-                <w:lang w:eastAsia="es-MX"/>
-              </w:rPr>
-            </w:pPr>
-            <w:proofErr w:type="spellStart"/>
-            <w:r>
-              <w:rPr>
-                <w:rFonts w:ascii="Calibri" w:eastAsia="Times New Roman" w:hAnsi="Calibri" w:cs="Calibri"/>
-                <w:b/>
-                <w:bCs/>
-                <w:color w:val="000000"/>
-                <w:lang w:eastAsia="es-MX"/>
-              </w:rPr>
-              <w:t>CEDULA_usuario</w:t>
-            </w:r>
-            <w:proofErr w:type="spellEnd"/>
-            <w:r>
-              <w:rPr>
-                <w:rFonts w:ascii="Calibri" w:eastAsia="Times New Roman" w:hAnsi="Calibri" w:cs="Calibri"/>
-                <w:b/>
-                <w:bCs/>
-                <w:color w:val="000000"/>
-                <w:lang w:eastAsia="es-MX"/>
-              </w:rPr>
-              <w:t xml:space="preserve"> (FK)</w:t>
             </w:r>
           </w:p>
         </w:tc>
@@ -11727,15 +11684,15 @@
                     <wp:anchor distT="0" distB="0" distL="114300" distR="114300" simplePos="0" relativeHeight="251658240" behindDoc="0" locked="0" layoutInCell="1" allowOverlap="1">
                       <wp:simplePos x="0" y="0"/>
                       <wp:positionH relativeFrom="column">
-                        <wp:posOffset>144780</wp:posOffset>
+                        <wp:posOffset>137160</wp:posOffset>
                       </wp:positionH>
                       <wp:positionV relativeFrom="paragraph">
-                        <wp:posOffset>7620</wp:posOffset>
+                        <wp:posOffset>358140</wp:posOffset>
                       </wp:positionV>
-                      <wp:extent cx="822960" cy="342900"/>
-                      <wp:effectExtent l="0" t="76200" r="0" b="19050"/>
+                      <wp:extent cx="822960" cy="350520"/>
+                      <wp:effectExtent l="0" t="76200" r="0" b="30480"/>
                       <wp:wrapNone/>
-                      <wp:docPr id="27" name="Conector angular 27">
+                      <wp:docPr id="9" name="Conector angular 9">
                         <a:extLst xmlns:a="http://schemas.openxmlformats.org/drawingml/2006/main">
                           <a:ext uri="{FF2B5EF4-FFF2-40B4-BE49-F238E27FC236}">
                             <a16:creationId xmlns:a16="http://schemas.microsoft.com/office/drawing/2014/main" id="{5DD87CB9-2E2F-7FC7-E7CC-71ECC649C5E8}"/>
@@ -11788,61 +11745,300 @@
                 </mc:Choice>
                 <mc:Fallback>
                   <w:pict>
-                    <v:shape w14:anchorId="04FCFC05" id="Conector angular 27" o:spid="_x0000_s1026" type="#_x0000_t34" style="position:absolute;margin-left:11.4pt;margin-top:.6pt;width:64.8pt;height:27pt;flip:y;z-index:251658240;visibility:visible;mso-wrap-style:square;mso-width-percent:0;mso-height-percent:0;mso-wrap-distance-left:9pt;mso-wrap-distance-top:0;mso-wrap-distance-right:9pt;mso-wrap-distance-bottom:0;mso-position-horizontal:absolute;mso-position-horizontal-relative:text;mso-position-vertical:absolute;mso-position-vertical-relative:text;mso-width-percent:0;mso-height-percent:0;mso-width-relative:page;mso-height-relative:page" o:gfxdata="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" strokecolor="#4472c4 [3204]" strokeweight=".5pt">
+                    <v:shape w14:anchorId="0EE8102F" id="Conector angular 9" o:spid="_x0000_s1026" type="#_x0000_t34" style="position:absolute;margin-left:10.8pt;margin-top:28.2pt;width:64.8pt;height:27.6pt;flip:y;z-index:251658240;visibility:visible;mso-wrap-style:square;mso-width-percent:0;mso-height-percent:0;mso-wrap-distance-left:9pt;mso-wrap-distance-top:0;mso-wrap-distance-right:9pt;mso-wrap-distance-bottom:0;mso-position-horizontal:absolute;mso-position-horizontal-relative:text;mso-position-vertical:absolute;mso-position-vertical-relative:text;mso-width-percent:0;mso-height-percent:0;mso-width-relative:page;mso-height-relative:page" o:gfxdata="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" strokecolor="#4472c4 [3204]" strokeweight=".5pt">
                       <v:stroke endarrow="block"/>
                     </v:shape>
                   </w:pict>
                 </mc:Fallback>
               </mc:AlternateContent>
             </w:r>
-          </w:p>
-        </w:tc>
-        <w:tc>
-          <w:tcPr>
-            <w:tcW w:w="2760" w:type="dxa"/>
-            <w:tcBorders>
-              <w:top w:val="nil"/>
+            <w:r>
+              <w:rPr>
+                <w:rFonts w:ascii="Calibri" w:eastAsia="Times New Roman" w:hAnsi="Calibri" w:cs="Calibri"/>
+                <w:noProof/>
+                <w:color w:val="000000"/>
+                <w:lang w:eastAsia="es-MX"/>
+              </w:rPr>
+              <mc:AlternateContent>
+                <mc:Choice Requires="wps">
+                  <w:drawing>
+                    <wp:anchor distT="0" distB="0" distL="114300" distR="114300" simplePos="0" relativeHeight="251658240" behindDoc="0" locked="0" layoutInCell="1" allowOverlap="1">
+                      <wp:simplePos x="0" y="0"/>
+                      <wp:positionH relativeFrom="column">
+                        <wp:posOffset>53340</wp:posOffset>
+                      </wp:positionH>
+                      <wp:positionV relativeFrom="paragraph">
+                        <wp:posOffset>335280</wp:posOffset>
+                      </wp:positionV>
+                      <wp:extent cx="228600" cy="251460"/>
+                      <wp:effectExtent l="0" t="0" r="19050" b="15240"/>
+                      <wp:wrapNone/>
+                      <wp:docPr id="8" name="Cuadro de texto 8">
+                        <a:extLst xmlns:a="http://schemas.openxmlformats.org/drawingml/2006/main">
+                          <a:ext uri="{FF2B5EF4-FFF2-40B4-BE49-F238E27FC236}">
+                            <a16:creationId xmlns:a16="http://schemas.microsoft.com/office/drawing/2014/main" id="{CFFF5C96-22D3-4501-82A7-2AF90DB61572}"/>
+                          </a:ext>
+                        </a:extLst>
+                      </wp:docPr>
+                      <wp:cNvGraphicFramePr/>
+                      <a:graphic xmlns:a="http://schemas.openxmlformats.org/drawingml/2006/main">
+                        <a:graphicData uri="http://schemas.microsoft.com/office/word/2010/wordprocessingShape">
+                          <wps:wsp>
+                            <wps:cNvSpPr txBox="1"/>
+                            <wps:spPr>
+                              <a:xfrm>
+                                <a:off x="0" y="0"/>
+                                <a:ext cx="214313" cy="261938"/>
+                              </a:xfrm>
+                              <a:prstGeom prst="rect">
+                                <a:avLst/>
+                              </a:prstGeom>
+                              <a:solidFill>
+                                <a:schemeClr val="lt1"/>
+                              </a:solidFill>
+                              <a:ln w="9525" cmpd="sng">
+                                <a:solidFill>
+                                  <a:schemeClr val="lt1">
+                                    <a:shade val="50000"/>
+                                  </a:schemeClr>
+                                </a:solidFill>
+                              </a:ln>
+                            </wps:spPr>
+                            <wps:style>
+                              <a:lnRef idx="0">
+                                <a:scrgbClr r="0" g="0" b="0"/>
+                              </a:lnRef>
+                              <a:fillRef idx="0">
+                                <a:scrgbClr r="0" g="0" b="0"/>
+                              </a:fillRef>
+                              <a:effectRef idx="0">
+                                <a:scrgbClr r="0" g="0" b="0"/>
+                              </a:effectRef>
+                              <a:fontRef idx="minor">
+                                <a:schemeClr val="dk1"/>
+                              </a:fontRef>
+                            </wps:style>
+                            <wps:txbx>
+                              <w:txbxContent>
+                                <w:p>
+                                  <w:pPr>
+                                    <w:pStyle w:val="NormalWeb"/>
+                                    <w:spacing w:before="0" w:beforeAutospacing="0" w:after="0" w:afterAutospacing="0"/>
+                                  </w:pPr>
+                                  <w:r>
+                                    <w:rPr>
+                                      <w:rFonts w:asciiTheme="minorHAnsi" w:hAnsi="Calibri" w:cstheme="minorBidi"/>
+                                      <w:color w:val="000000" w:themeColor="dark1"/>
+                                      <w:sz w:val="22"/>
+                                      <w:szCs w:val="22"/>
+                                      <w:lang w:val="es-CO"/>
+                                    </w:rPr>
+                                    <w:t>1</w:t>
+                                  </w:r>
+                                </w:p>
+                              </w:txbxContent>
+                            </wps:txbx>
+                            <wps:bodyPr vertOverflow="clip" horzOverflow="clip" wrap="square" rtlCol="0" anchor="t"/>
+                          </wps:wsp>
+                        </a:graphicData>
+                      </a:graphic>
+                      <wp14:sizeRelH relativeFrom="page">
+                        <wp14:pctWidth>0</wp14:pctWidth>
+                      </wp14:sizeRelH>
+                      <wp14:sizeRelV relativeFrom="page">
+                        <wp14:pctHeight>0</wp14:pctHeight>
+                      </wp14:sizeRelV>
+                    </wp:anchor>
+                  </w:drawing>
+                </mc:Choice>
+                <mc:Fallback>
+                  <w:pict>
+                    <v:shape id="Cuadro de texto 8" o:spid="_x0000_s1027" type="#_x0000_t202" style="position:absolute;margin-left:4.2pt;margin-top:26.4pt;width:18pt;height:19.8pt;z-index:251658240;visibility:visible;mso-wrap-style:square;mso-width-percent:0;mso-height-percent:0;mso-wrap-distance-left:9pt;mso-wrap-distance-top:0;mso-wrap-distance-right:9pt;mso-wrap-distance-bottom:0;mso-position-horizontal:absolute;mso-position-horizontal-relative:text;mso-position-vertical:absolute;mso-position-vertical-relative:text;mso-width-percent:0;mso-height-percent:0;mso-width-relative:page;mso-height-relative:page;v-text-anchor:top" o:gfxdata="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" fillcolor="white [3201]" strokecolor="#7f7f7f [1601]">
+                      <v:textbox>
+                        <w:txbxContent>
+                          <w:p>
+                            <w:pPr>
+                              <w:pStyle w:val="NormalWeb"/>
+                              <w:spacing w:before="0" w:beforeAutospacing="0" w:after="0" w:afterAutospacing="0"/>
+                            </w:pPr>
+                            <w:r>
+                              <w:rPr>
+                                <w:rFonts w:asciiTheme="minorHAnsi" w:hAnsi="Calibri" w:cstheme="minorBidi"/>
+                                <w:color w:val="000000" w:themeColor="dark1"/>
+                                <w:sz w:val="22"/>
+                                <w:szCs w:val="22"/>
+                                <w:lang w:val="es-CO"/>
+                              </w:rPr>
+                              <w:t>1</w:t>
+                            </w:r>
+                          </w:p>
+                        </w:txbxContent>
+                      </v:textbox>
+                    </v:shape>
+                  </w:pict>
+                </mc:Fallback>
+              </mc:AlternateContent>
+            </w:r>
+            <w:r>
+              <w:rPr>
+                <w:rFonts w:ascii="Calibri" w:eastAsia="Times New Roman" w:hAnsi="Calibri" w:cs="Calibri"/>
+                <w:noProof/>
+                <w:color w:val="000000"/>
+                <w:lang w:eastAsia="es-MX"/>
+              </w:rPr>
+              <mc:AlternateContent>
+                <mc:Choice Requires="wps">
+                  <w:drawing>
+                    <wp:anchor distT="0" distB="0" distL="114300" distR="114300" simplePos="0" relativeHeight="251658240" behindDoc="0" locked="0" layoutInCell="1" allowOverlap="1">
+                      <wp:simplePos x="0" y="0"/>
+                      <wp:positionH relativeFrom="column">
+                        <wp:posOffset>647700</wp:posOffset>
+                      </wp:positionH>
+                      <wp:positionV relativeFrom="paragraph">
+                        <wp:posOffset>45720</wp:posOffset>
+                      </wp:positionV>
+                      <wp:extent cx="220980" cy="274320"/>
+                      <wp:effectExtent l="0" t="0" r="26670" b="11430"/>
+                      <wp:wrapNone/>
+                      <wp:docPr id="7" name="Cuadro de texto 7">
+                        <a:extLst xmlns:a="http://schemas.openxmlformats.org/drawingml/2006/main">
+                          <a:ext uri="{FF2B5EF4-FFF2-40B4-BE49-F238E27FC236}">
+                            <a16:creationId xmlns:a16="http://schemas.microsoft.com/office/drawing/2014/main" id="{B0D8BA64-AEC0-4364-A601-6AF0DABB7483}"/>
+                          </a:ext>
+                        </a:extLst>
+                      </wp:docPr>
+                      <wp:cNvGraphicFramePr/>
+                      <a:graphic xmlns:a="http://schemas.openxmlformats.org/drawingml/2006/main">
+                        <a:graphicData uri="http://schemas.microsoft.com/office/word/2010/wordprocessingShape">
+                          <wps:wsp>
+                            <wps:cNvSpPr txBox="1"/>
+                            <wps:spPr>
+                              <a:xfrm>
+                                <a:off x="0" y="0"/>
+                                <a:ext cx="214313" cy="261938"/>
+                              </a:xfrm>
+                              <a:prstGeom prst="rect">
+                                <a:avLst/>
+                              </a:prstGeom>
+                              <a:solidFill>
+                                <a:schemeClr val="lt1"/>
+                              </a:solidFill>
+                              <a:ln w="9525" cmpd="sng">
+                                <a:solidFill>
+                                  <a:schemeClr val="lt1">
+                                    <a:shade val="50000"/>
+                                  </a:schemeClr>
+                                </a:solidFill>
+                              </a:ln>
+                            </wps:spPr>
+                            <wps:style>
+                              <a:lnRef idx="0">
+                                <a:scrgbClr r="0" g="0" b="0"/>
+                              </a:lnRef>
+                              <a:fillRef idx="0">
+                                <a:scrgbClr r="0" g="0" b="0"/>
+                              </a:fillRef>
+                              <a:effectRef idx="0">
+                                <a:scrgbClr r="0" g="0" b="0"/>
+                              </a:effectRef>
+                              <a:fontRef idx="minor">
+                                <a:schemeClr val="dk1"/>
+                              </a:fontRef>
+                            </wps:style>
+                            <wps:txbx>
+                              <w:txbxContent>
+                                <w:p>
+                                  <w:pPr>
+                                    <w:pStyle w:val="NormalWeb"/>
+                                    <w:spacing w:before="0" w:beforeAutospacing="0" w:after="0" w:afterAutospacing="0"/>
+                                  </w:pPr>
+                                  <w:r>
+                                    <w:rPr>
+                                      <w:rFonts w:asciiTheme="minorHAnsi" w:hAnsi="Calibri" w:cstheme="minorBidi"/>
+                                      <w:color w:val="000000" w:themeColor="dark1"/>
+                                      <w:sz w:val="22"/>
+                                      <w:szCs w:val="22"/>
+                                      <w:lang w:val="es-CO"/>
+                                    </w:rPr>
+                                    <w:t>N</w:t>
+                                  </w:r>
+                                </w:p>
+                              </w:txbxContent>
+                            </wps:txbx>
+                            <wps:bodyPr vertOverflow="clip" horzOverflow="clip" wrap="square" rtlCol="0" anchor="t"/>
+                          </wps:wsp>
+                        </a:graphicData>
+                      </a:graphic>
+                      <wp14:sizeRelH relativeFrom="page">
+                        <wp14:pctWidth>0</wp14:pctWidth>
+                      </wp14:sizeRelH>
+                      <wp14:sizeRelV relativeFrom="page">
+                        <wp14:pctHeight>0</wp14:pctHeight>
+                      </wp14:sizeRelV>
+                    </wp:anchor>
+                  </w:drawing>
+                </mc:Choice>
+                <mc:Fallback>
+                  <w:pict>
+                    <v:shape id="Cuadro de texto 7" o:spid="_x0000_s1028" type="#_x0000_t202" style="position:absolute;margin-left:51pt;margin-top:3.6pt;width:17.4pt;height:21.6pt;z-index:251658240;visibility:visible;mso-wrap-style:square;mso-width-percent:0;mso-height-percent:0;mso-wrap-distance-left:9pt;mso-wrap-distance-top:0;mso-wrap-distance-right:9pt;mso-wrap-distance-bottom:0;mso-position-horizontal:absolute;mso-position-horizontal-relative:text;mso-position-vertical:absolute;mso-position-vertical-relative:text;mso-width-percent:0;mso-height-percent:0;mso-width-relative:page;mso-height-relative:page;v-text-anchor:top" o:gfxdata="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" fillcolor="white [3201]" strokecolor="#7f7f7f [1601]">
+                      <v:textbox>
+                        <w:txbxContent>
+                          <w:p>
+                            <w:pPr>
+                              <w:pStyle w:val="NormalWeb"/>
+                              <w:spacing w:before="0" w:beforeAutospacing="0" w:after="0" w:afterAutospacing="0"/>
+                            </w:pPr>
+                            <w:r>
+                              <w:rPr>
+                                <w:rFonts w:asciiTheme="minorHAnsi" w:hAnsi="Calibri" w:cstheme="minorBidi"/>
+                                <w:color w:val="000000" w:themeColor="dark1"/>
+                                <w:sz w:val="22"/>
+                                <w:szCs w:val="22"/>
+                                <w:lang w:val="es-CO"/>
+                              </w:rPr>
+                              <w:t>N</w:t>
+                            </w:r>
+                          </w:p>
+                        </w:txbxContent>
+                      </v:textbox>
+                    </v:shape>
+                  </w:pict>
+                </mc:Fallback>
+              </mc:AlternateContent>
+            </w:r>
+          </w:p>
+        </w:tc>
+        <w:tc>
+          <w:tcPr>
+            <w:tcW w:w="3020" w:type="dxa"/>
+            <w:tcBorders>
+              <w:top w:val="single" w:sz="4" w:space="0" w:color="auto"/>
               <w:left w:val="single" w:sz="4" w:space="0" w:color="auto"/>
-              <w:bottom w:val="nil"/>
+              <w:bottom w:val="single" w:sz="4" w:space="0" w:color="auto"/>
               <w:right w:val="single" w:sz="4" w:space="0" w:color="auto"/>
             </w:tcBorders>
-            <w:shd w:val="clear" w:color="auto" w:fill="auto"/>
-            <w:noWrap/>
-            <w:vAlign w:val="bottom"/>
-            <w:hideMark/>
-          </w:tcPr>
-          <w:p>
-            <w:pPr>
-              <w:spacing w:after="0" w:line="240" w:lineRule="auto"/>
+            <w:shd w:val="clear" w:color="000000" w:fill="8497B0"/>
+            <w:noWrap/>
+            <w:vAlign w:val="center"/>
+            <w:hideMark/>
+          </w:tcPr>
+          <w:p>
+            <w:pPr>
+              <w:spacing w:after="0" w:line="240" w:lineRule="auto"/>
+              <w:jc w:val="center"/>
               <w:rPr>
                 <w:rFonts w:ascii="Calibri" w:eastAsia="Times New Roman" w:hAnsi="Calibri" w:cs="Calibri"/>
-                <w:b/>
-                <w:bCs/>
-                <w:color w:val="000000"/>
-                <w:lang w:eastAsia="es-MX"/>
-              </w:rPr>
-            </w:pPr>
-            <w:proofErr w:type="spellStart"/>
+                <w:color w:val="000000"/>
+                <w:lang w:eastAsia="es-MX"/>
+              </w:rPr>
+            </w:pPr>
             <w:r>
               <w:rPr>
                 <w:rFonts w:ascii="Calibri" w:eastAsia="Times New Roman" w:hAnsi="Calibri" w:cs="Calibri"/>
-                <w:b/>
-                <w:bCs/>
-                <w:color w:val="000000"/>
-                <w:lang w:eastAsia="es-MX"/>
-              </w:rPr>
-              <w:t>TIPOPRODUCTO_venta</w:t>
-            </w:r>
-            <w:proofErr w:type="spellEnd"/>
-            <w:r>
-              <w:rPr>
-                <w:rFonts w:ascii="Calibri" w:eastAsia="Times New Roman" w:hAnsi="Calibri" w:cs="Calibri"/>
-                <w:b/>
-                <w:bCs/>
-                <w:color w:val="000000"/>
-                <w:lang w:eastAsia="es-MX"/>
-              </w:rPr>
-              <w:t xml:space="preserve"> (PK)</w:t>
+                <w:color w:val="000000"/>
+                <w:lang w:eastAsia="es-MX"/>
+              </w:rPr>
+              <w:t>PRODUCTOS</w:t>
             </w:r>
           </w:p>
         </w:tc>
@@ -11853,7 +12049,7 @@
         </w:trPr>
         <w:tc>
           <w:tcPr>
-            <w:tcW w:w="2290" w:type="dxa"/>
+            <w:tcW w:w="2570" w:type="dxa"/>
             <w:tcBorders>
               <w:top w:val="nil"/>
               <w:left w:val="single" w:sz="4" w:space="0" w:color="auto"/>
@@ -11881,7 +12077,7 @@
                 <w:color w:val="000000"/>
                 <w:lang w:eastAsia="es-MX"/>
               </w:rPr>
-              <w:t>APELLIDO_usuario</w:t>
+              <w:t>NOMBRE_usuario</w:t>
             </w:r>
             <w:proofErr w:type="spellEnd"/>
           </w:p>
@@ -11945,7 +12141,7 @@
                 <w:color w:val="000000"/>
                 <w:lang w:eastAsia="es-MX"/>
               </w:rPr>
-              <w:t>TIPOPRODUCTO_venta</w:t>
+              <w:t>CEDULA_usuario</w:t>
             </w:r>
             <w:proofErr w:type="spellEnd"/>
             <w:r>
@@ -11986,7 +12182,7 @@
         </w:tc>
         <w:tc>
           <w:tcPr>
-            <w:tcW w:w="2760" w:type="dxa"/>
+            <w:tcW w:w="3020" w:type="dxa"/>
             <w:tcBorders>
               <w:top w:val="nil"/>
               <w:left w:val="single" w:sz="4" w:space="0" w:color="auto"/>
@@ -12003,6 +12199,8 @@
               <w:spacing w:after="0" w:line="240" w:lineRule="auto"/>
               <w:rPr>
                 <w:rFonts w:ascii="Calibri" w:eastAsia="Times New Roman" w:hAnsi="Calibri" w:cs="Calibri"/>
+                <w:b/>
+                <w:bCs/>
                 <w:color w:val="000000"/>
                 <w:lang w:eastAsia="es-MX"/>
               </w:rPr>
@@ -12011,12 +12209,24 @@
             <w:r>
               <w:rPr>
                 <w:rFonts w:ascii="Calibri" w:eastAsia="Times New Roman" w:hAnsi="Calibri" w:cs="Calibri"/>
-                <w:color w:val="000000"/>
-                <w:lang w:eastAsia="es-MX"/>
-              </w:rPr>
-              <w:t>DESCRIPCION_venta</w:t>
+                <w:b/>
+                <w:bCs/>
+                <w:color w:val="000000"/>
+                <w:lang w:eastAsia="es-MX"/>
+              </w:rPr>
+              <w:t>TIPOPRODUCTO_canasta</w:t>
             </w:r>
             <w:proofErr w:type="spellEnd"/>
+            <w:r>
+              <w:rPr>
+                <w:rFonts w:ascii="Calibri" w:eastAsia="Times New Roman" w:hAnsi="Calibri" w:cs="Calibri"/>
+                <w:b/>
+                <w:bCs/>
+                <w:color w:val="000000"/>
+                <w:lang w:eastAsia="es-MX"/>
+              </w:rPr>
+              <w:t xml:space="preserve"> (PK)</w:t>
+            </w:r>
           </w:p>
         </w:tc>
       </w:tr>
@@ -12026,7 +12236,7 @@
         </w:trPr>
         <w:tc>
           <w:tcPr>
-            <w:tcW w:w="2290" w:type="dxa"/>
+            <w:tcW w:w="2570" w:type="dxa"/>
             <w:tcBorders>
               <w:top w:val="nil"/>
               <w:left w:val="single" w:sz="4" w:space="0" w:color="auto"/>
@@ -12054,7 +12264,7 @@
                 <w:color w:val="000000"/>
                 <w:lang w:eastAsia="es-MX"/>
               </w:rPr>
-              <w:t>CIUDAD_usuario</w:t>
+              <w:t>APELLIDO_usuario</w:t>
             </w:r>
             <w:proofErr w:type="spellEnd"/>
           </w:p>
@@ -12062,6 +12272,7 @@
         <w:tc>
           <w:tcPr>
             <w:tcW w:w="1240" w:type="dxa"/>
+            <w:vMerge w:val="restart"/>
             <w:tcBorders>
               <w:top w:val="nil"/>
               <w:left w:val="nil"/>
@@ -12082,6 +12293,133 @@
                 <w:lang w:eastAsia="es-MX"/>
               </w:rPr>
             </w:pPr>
+            <w:r>
+              <w:rPr>
+                <w:rFonts w:ascii="Calibri" w:eastAsia="Times New Roman" w:hAnsi="Calibri" w:cs="Calibri"/>
+                <w:noProof/>
+                <w:color w:val="000000"/>
+                <w:lang w:eastAsia="es-MX"/>
+              </w:rPr>
+              <mc:AlternateContent>
+                <mc:Choice Requires="wps">
+                  <w:drawing>
+                    <wp:anchor distT="0" distB="0" distL="114300" distR="114300" simplePos="0" relativeHeight="251658240" behindDoc="0" locked="0" layoutInCell="1" allowOverlap="1">
+                      <wp:simplePos x="0" y="0"/>
+                      <wp:positionH relativeFrom="column">
+                        <wp:posOffset>502920</wp:posOffset>
+                      </wp:positionH>
+                      <wp:positionV relativeFrom="paragraph">
+                        <wp:posOffset>38100</wp:posOffset>
+                      </wp:positionV>
+                      <wp:extent cx="220980" cy="259080"/>
+                      <wp:effectExtent l="0" t="0" r="26670" b="26670"/>
+                      <wp:wrapNone/>
+                      <wp:docPr id="6" name="Cuadro de texto 6">
+                        <a:extLst xmlns:a="http://schemas.openxmlformats.org/drawingml/2006/main">
+                          <a:ext uri="{FF2B5EF4-FFF2-40B4-BE49-F238E27FC236}">
+                            <a16:creationId xmlns:a16="http://schemas.microsoft.com/office/drawing/2014/main" id="{AC4E5623-B89A-948C-FFE3-90FB083F565E}"/>
+                          </a:ext>
+                        </a:extLst>
+                      </wp:docPr>
+                      <wp:cNvGraphicFramePr/>
+                      <a:graphic xmlns:a="http://schemas.openxmlformats.org/drawingml/2006/main">
+                        <a:graphicData uri="http://schemas.microsoft.com/office/word/2010/wordprocessingShape">
+                          <wps:wsp>
+                            <wps:cNvSpPr txBox="1"/>
+                            <wps:spPr>
+                              <a:xfrm>
+                                <a:off x="0" y="0"/>
+                                <a:ext cx="214313" cy="261938"/>
+                              </a:xfrm>
+                              <a:prstGeom prst="rect">
+                                <a:avLst/>
+                              </a:prstGeom>
+                              <a:solidFill>
+                                <a:schemeClr val="lt1"/>
+                              </a:solidFill>
+                              <a:ln w="9525" cmpd="sng">
+                                <a:solidFill>
+                                  <a:schemeClr val="lt1">
+                                    <a:shade val="50000"/>
+                                  </a:schemeClr>
+                                </a:solidFill>
+                              </a:ln>
+                            </wps:spPr>
+                            <wps:style>
+                              <a:lnRef idx="0">
+                                <a:scrgbClr r="0" g="0" b="0"/>
+                              </a:lnRef>
+                              <a:fillRef idx="0">
+                                <a:scrgbClr r="0" g="0" b="0"/>
+                              </a:fillRef>
+                              <a:effectRef idx="0">
+                                <a:scrgbClr r="0" g="0" b="0"/>
+                              </a:effectRef>
+                              <a:fontRef idx="minor">
+                                <a:schemeClr val="dk1"/>
+                              </a:fontRef>
+                            </wps:style>
+                            <wps:txbx>
+                              <w:txbxContent>
+                                <w:p>
+                                  <w:pPr>
+                                    <w:pStyle w:val="NormalWeb"/>
+                                    <w:spacing w:before="0" w:beforeAutospacing="0" w:after="0" w:afterAutospacing="0"/>
+                                  </w:pPr>
+                                  <w:r>
+                                    <w:rPr>
+                                      <w:rFonts w:asciiTheme="minorHAnsi" w:hAnsi="Calibri" w:cstheme="minorBidi"/>
+                                      <w:color w:val="000000" w:themeColor="dark1"/>
+                                      <w:sz w:val="22"/>
+                                      <w:szCs w:val="22"/>
+                                      <w:lang w:val="es-CO"/>
+                                    </w:rPr>
+                                    <w:t>1</w:t>
+                                  </w:r>
+                                </w:p>
+                              </w:txbxContent>
+                            </wps:txbx>
+                            <wps:bodyPr vertOverflow="clip" horzOverflow="clip" wrap="square" rtlCol="0" anchor="t"/>
+                          </wps:wsp>
+                        </a:graphicData>
+                      </a:graphic>
+                      <wp14:sizeRelH relativeFrom="page">
+                        <wp14:pctWidth>0</wp14:pctWidth>
+                      </wp14:sizeRelH>
+                      <wp14:sizeRelV relativeFrom="page">
+                        <wp14:pctHeight>0</wp14:pctHeight>
+                      </wp14:sizeRelV>
+                    </wp:anchor>
+                  </w:drawing>
+                </mc:Choice>
+                <mc:Fallback>
+                  <w:pict>
+                    <v:shape id="Cuadro de texto 6" o:spid="_x0000_s1029" type="#_x0000_t202" style="position:absolute;margin-left:39.6pt;margin-top:3pt;width:17.4pt;height:20.4pt;z-index:251658240;visibility:visible;mso-wrap-style:square;mso-width-percent:0;mso-height-percent:0;mso-wrap-distance-left:9pt;mso-wrap-distance-top:0;mso-wrap-distance-right:9pt;mso-wrap-distance-bottom:0;mso-position-horizontal:absolute;mso-position-horizontal-relative:text;mso-position-vertical:absolute;mso-position-vertical-relative:text;mso-width-percent:0;mso-height-percent:0;mso-width-relative:page;mso-height-relative:page;v-text-anchor:top" o:gfxdata="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" fillcolor="white [3201]" strokecolor="#7f7f7f [1601]">
+                      <v:textbox>
+                        <w:txbxContent>
+                          <w:p>
+                            <w:pPr>
+                              <w:pStyle w:val="NormalWeb"/>
+                              <w:spacing w:before="0" w:beforeAutospacing="0" w:after="0" w:afterAutospacing="0"/>
+                            </w:pPr>
+                            <w:r>
+                              <w:rPr>
+                                <w:rFonts w:asciiTheme="minorHAnsi" w:hAnsi="Calibri" w:cstheme="minorBidi"/>
+                                <w:color w:val="000000" w:themeColor="dark1"/>
+                                <w:sz w:val="22"/>
+                                <w:szCs w:val="22"/>
+                                <w:lang w:val="es-CO"/>
+                              </w:rPr>
+                              <w:t>1</w:t>
+                            </w:r>
+                          </w:p>
+                        </w:txbxContent>
+                      </v:textbox>
+                    </v:shape>
+                  </w:pict>
+                </mc:Fallback>
+              </mc:AlternateContent>
+            </w:r>
           </w:p>
         </w:tc>
         <w:tc>
@@ -12090,7 +12428,7 @@
             <w:tcBorders>
               <w:top w:val="nil"/>
               <w:left w:val="single" w:sz="4" w:space="0" w:color="auto"/>
-              <w:bottom w:val="single" w:sz="4" w:space="0" w:color="auto"/>
+              <w:bottom w:val="nil"/>
               <w:right w:val="single" w:sz="4" w:space="0" w:color="auto"/>
             </w:tcBorders>
             <w:shd w:val="clear" w:color="auto" w:fill="auto"/>
@@ -12103,6 +12441,8 @@
               <w:spacing w:after="0" w:line="240" w:lineRule="auto"/>
               <w:rPr>
                 <w:rFonts w:ascii="Calibri" w:eastAsia="Times New Roman" w:hAnsi="Calibri" w:cs="Calibri"/>
+                <w:b/>
+                <w:bCs/>
                 <w:color w:val="000000"/>
                 <w:lang w:eastAsia="es-MX"/>
               </w:rPr>
@@ -12111,23 +12451,59 @@
             <w:r>
               <w:rPr>
                 <w:rFonts w:ascii="Calibri" w:eastAsia="Times New Roman" w:hAnsi="Calibri" w:cs="Calibri"/>
-                <w:color w:val="000000"/>
-                <w:lang w:eastAsia="es-MX"/>
-              </w:rPr>
-              <w:t>FECHA_estado</w:t>
+                <w:b/>
+                <w:bCs/>
+                <w:color w:val="000000"/>
+                <w:lang w:eastAsia="es-MX"/>
+              </w:rPr>
+              <w:t>TIPOPRODUCTO_venta</w:t>
             </w:r>
             <w:proofErr w:type="spellEnd"/>
+            <w:r>
+              <w:rPr>
+                <w:rFonts w:ascii="Calibri" w:eastAsia="Times New Roman" w:hAnsi="Calibri" w:cs="Calibri"/>
+                <w:b/>
+                <w:bCs/>
+                <w:color w:val="000000"/>
+                <w:lang w:eastAsia="es-MX"/>
+              </w:rPr>
+              <w:t xml:space="preserve"> (FK)</w:t>
+            </w:r>
           </w:p>
         </w:tc>
         <w:tc>
           <w:tcPr>
             <w:tcW w:w="1560" w:type="dxa"/>
+            <w:vMerge/>
             <w:tcBorders>
               <w:top w:val="nil"/>
               <w:left w:val="nil"/>
               <w:bottom w:val="nil"/>
               <w:right w:val="nil"/>
             </w:tcBorders>
+            <w:vAlign w:val="center"/>
+            <w:hideMark/>
+          </w:tcPr>
+          <w:p>
+            <w:pPr>
+              <w:spacing w:after="0" w:line="240" w:lineRule="auto"/>
+              <w:rPr>
+                <w:rFonts w:ascii="Calibri" w:eastAsia="Times New Roman" w:hAnsi="Calibri" w:cs="Calibri"/>
+                <w:color w:val="000000"/>
+                <w:lang w:eastAsia="es-MX"/>
+              </w:rPr>
+            </w:pPr>
+          </w:p>
+        </w:tc>
+        <w:tc>
+          <w:tcPr>
+            <w:tcW w:w="3020" w:type="dxa"/>
+            <w:tcBorders>
+              <w:top w:val="nil"/>
+              <w:left w:val="single" w:sz="4" w:space="0" w:color="auto"/>
+              <w:bottom w:val="nil"/>
+              <w:right w:val="single" w:sz="4" w:space="0" w:color="auto"/>
+            </w:tcBorders>
             <w:shd w:val="clear" w:color="auto" w:fill="auto"/>
             <w:noWrap/>
             <w:vAlign w:val="bottom"/>
@@ -12142,39 +12518,14 @@
                 <w:lang w:eastAsia="es-MX"/>
               </w:rPr>
             </w:pPr>
-          </w:p>
-        </w:tc>
-        <w:tc>
-          <w:tcPr>
-            <w:tcW w:w="2760" w:type="dxa"/>
-            <w:tcBorders>
-              <w:top w:val="nil"/>
-              <w:left w:val="single" w:sz="4" w:space="0" w:color="auto"/>
-              <w:bottom w:val="nil"/>
-              <w:right w:val="single" w:sz="4" w:space="0" w:color="auto"/>
-            </w:tcBorders>
-            <w:shd w:val="clear" w:color="auto" w:fill="auto"/>
-            <w:noWrap/>
-            <w:vAlign w:val="bottom"/>
-            <w:hideMark/>
-          </w:tcPr>
-          <w:p>
-            <w:pPr>
-              <w:spacing w:after="0" w:line="240" w:lineRule="auto"/>
+            <w:proofErr w:type="spellStart"/>
+            <w:r>
               <w:rPr>
                 <w:rFonts w:ascii="Calibri" w:eastAsia="Times New Roman" w:hAnsi="Calibri" w:cs="Calibri"/>
                 <w:color w:val="000000"/>
                 <w:lang w:eastAsia="es-MX"/>
               </w:rPr>
-            </w:pPr>
-            <w:proofErr w:type="spellStart"/>
-            <w:r>
-              <w:rPr>
-                <w:rFonts w:ascii="Calibri" w:eastAsia="Times New Roman" w:hAnsi="Calibri" w:cs="Calibri"/>
-                <w:color w:val="000000"/>
-                <w:lang w:eastAsia="es-MX"/>
-              </w:rPr>
-              <w:t>IMAGEN_venta</w:t>
+              <w:t>DESCRIPCION_canasta</w:t>
             </w:r>
             <w:proofErr w:type="spellEnd"/>
           </w:p>
@@ -12186,7 +12537,7 @@
         </w:trPr>
         <w:tc>
           <w:tcPr>
-            <w:tcW w:w="2290" w:type="dxa"/>
+            <w:tcW w:w="2570" w:type="dxa"/>
             <w:tcBorders>
               <w:top w:val="nil"/>
               <w:left w:val="single" w:sz="4" w:space="0" w:color="auto"/>
@@ -12214,7 +12565,7 @@
                 <w:color w:val="000000"/>
                 <w:lang w:eastAsia="es-MX"/>
               </w:rPr>
-              <w:t>CORREO_usuario</w:t>
+              <w:t>CIUDAD_usuario</w:t>
             </w:r>
             <w:proofErr w:type="spellEnd"/>
           </w:p>
@@ -12222,12 +12573,36 @@
         <w:tc>
           <w:tcPr>
             <w:tcW w:w="1240" w:type="dxa"/>
+            <w:vMerge/>
             <w:tcBorders>
               <w:top w:val="nil"/>
               <w:left w:val="nil"/>
               <w:bottom w:val="nil"/>
               <w:right w:val="nil"/>
             </w:tcBorders>
+            <w:vAlign w:val="center"/>
+            <w:hideMark/>
+          </w:tcPr>
+          <w:p>
+            <w:pPr>
+              <w:spacing w:after="0" w:line="240" w:lineRule="auto"/>
+              <w:rPr>
+                <w:rFonts w:ascii="Calibri" w:eastAsia="Times New Roman" w:hAnsi="Calibri" w:cs="Calibri"/>
+                <w:color w:val="000000"/>
+                <w:lang w:eastAsia="es-MX"/>
+              </w:rPr>
+            </w:pPr>
+          </w:p>
+        </w:tc>
+        <w:tc>
+          <w:tcPr>
+            <w:tcW w:w="2740" w:type="dxa"/>
+            <w:tcBorders>
+              <w:top w:val="nil"/>
+              <w:left w:val="single" w:sz="4" w:space="0" w:color="auto"/>
+              <w:bottom w:val="single" w:sz="4" w:space="0" w:color="auto"/>
+              <w:right w:val="single" w:sz="4" w:space="0" w:color="auto"/>
+            </w:tcBorders>
             <w:shd w:val="clear" w:color="auto" w:fill="auto"/>
             <w:noWrap/>
             <w:vAlign w:val="bottom"/>
@@ -12242,11 +12617,21 @@
                 <w:lang w:eastAsia="es-MX"/>
               </w:rPr>
             </w:pPr>
-          </w:p>
-        </w:tc>
-        <w:tc>
-          <w:tcPr>
-            <w:tcW w:w="2740" w:type="dxa"/>
+            <w:proofErr w:type="spellStart"/>
+            <w:r>
+              <w:rPr>
+                <w:rFonts w:ascii="Calibri" w:eastAsia="Times New Roman" w:hAnsi="Calibri" w:cs="Calibri"/>
+                <w:color w:val="000000"/>
+                <w:lang w:eastAsia="es-MX"/>
+              </w:rPr>
+              <w:t>FECHA_canasta</w:t>
+            </w:r>
+            <w:proofErr w:type="spellEnd"/>
+          </w:p>
+        </w:tc>
+        <w:tc>
+          <w:tcPr>
+            <w:tcW w:w="1560" w:type="dxa"/>
             <w:tcBorders>
               <w:top w:val="nil"/>
               <w:left w:val="nil"/>
@@ -12262,22 +12647,21 @@
             <w:pPr>
               <w:spacing w:after="0" w:line="240" w:lineRule="auto"/>
               <w:rPr>
-                <w:rFonts w:ascii="Times New Roman" w:eastAsia="Times New Roman" w:hAnsi="Times New Roman" w:cs="Times New Roman"/>
-                <w:sz w:val="20"/>
-                <w:szCs w:val="20"/>
-                <w:lang w:eastAsia="es-MX"/>
-              </w:rPr>
-            </w:pPr>
-          </w:p>
-        </w:tc>
-        <w:tc>
-          <w:tcPr>
-            <w:tcW w:w="1560" w:type="dxa"/>
-            <w:tcBorders>
-              <w:top w:val="nil"/>
-              <w:left w:val="nil"/>
-              <w:bottom w:val="nil"/>
-              <w:right w:val="nil"/>
+                <w:rFonts w:ascii="Calibri" w:eastAsia="Times New Roman" w:hAnsi="Calibri" w:cs="Calibri"/>
+                <w:color w:val="000000"/>
+                <w:lang w:eastAsia="es-MX"/>
+              </w:rPr>
+            </w:pPr>
+          </w:p>
+        </w:tc>
+        <w:tc>
+          <w:tcPr>
+            <w:tcW w:w="3020" w:type="dxa"/>
+            <w:tcBorders>
+              <w:top w:val="nil"/>
+              <w:left w:val="single" w:sz="4" w:space="0" w:color="auto"/>
+              <w:bottom w:val="nil"/>
+              <w:right w:val="single" w:sz="4" w:space="0" w:color="auto"/>
             </w:tcBorders>
             <w:shd w:val="clear" w:color="auto" w:fill="auto"/>
             <w:noWrap/>
@@ -12288,32 +12672,6 @@
             <w:pPr>
               <w:spacing w:after="0" w:line="240" w:lineRule="auto"/>
               <w:rPr>
-                <w:rFonts w:ascii="Times New Roman" w:eastAsia="Times New Roman" w:hAnsi="Times New Roman" w:cs="Times New Roman"/>
-                <w:sz w:val="20"/>
-                <w:szCs w:val="20"/>
-                <w:lang w:eastAsia="es-MX"/>
-              </w:rPr>
-            </w:pPr>
-          </w:p>
-        </w:tc>
-        <w:tc>
-          <w:tcPr>
-            <w:tcW w:w="2760" w:type="dxa"/>
-            <w:tcBorders>
-              <w:top w:val="nil"/>
-              <w:left w:val="single" w:sz="4" w:space="0" w:color="auto"/>
-              <w:bottom w:val="nil"/>
-              <w:right w:val="single" w:sz="4" w:space="0" w:color="auto"/>
-            </w:tcBorders>
-            <w:shd w:val="clear" w:color="auto" w:fill="auto"/>
-            <w:noWrap/>
-            <w:vAlign w:val="bottom"/>
-            <w:hideMark/>
-          </w:tcPr>
-          <w:p>
-            <w:pPr>
-              <w:spacing w:after="0" w:line="240" w:lineRule="auto"/>
-              <w:rPr>
                 <w:rFonts w:ascii="Calibri" w:eastAsia="Times New Roman" w:hAnsi="Calibri" w:cs="Calibri"/>
                 <w:color w:val="000000"/>
                 <w:lang w:eastAsia="es-MX"/>
@@ -12326,7 +12684,7 @@
                 <w:color w:val="000000"/>
                 <w:lang w:eastAsia="es-MX"/>
               </w:rPr>
-              <w:t>PRECIO_venta</w:t>
+              <w:t>IMAGEN_canasta</w:t>
             </w:r>
             <w:proofErr w:type="spellEnd"/>
           </w:p>
@@ -12338,7 +12696,7 @@
         </w:trPr>
         <w:tc>
           <w:tcPr>
-            <w:tcW w:w="2290" w:type="dxa"/>
+            <w:tcW w:w="2570" w:type="dxa"/>
             <w:tcBorders>
               <w:top w:val="nil"/>
               <w:left w:val="single" w:sz="4" w:space="0" w:color="auto"/>
@@ -12366,7 +12724,7 @@
                 <w:color w:val="000000"/>
                 <w:lang w:eastAsia="es-MX"/>
               </w:rPr>
-              <w:t>TELEFONO_usuario</w:t>
+              <w:t>CORREO_usuario</w:t>
             </w:r>
             <w:proofErr w:type="spellEnd"/>
           </w:p>
@@ -12450,7 +12808,7 @@
         </w:tc>
         <w:tc>
           <w:tcPr>
-            <w:tcW w:w="2760" w:type="dxa"/>
+            <w:tcW w:w="3020" w:type="dxa"/>
             <w:tcBorders>
               <w:top w:val="nil"/>
               <w:left w:val="single" w:sz="4" w:space="0" w:color="auto"/>
@@ -12478,7 +12836,7 @@
                 <w:color w:val="000000"/>
                 <w:lang w:eastAsia="es-MX"/>
               </w:rPr>
-              <w:t>CIUDAD_usuario</w:t>
+              <w:t>PRECIO_canasta</w:t>
             </w:r>
             <w:proofErr w:type="spellEnd"/>
           </w:p>
@@ -12490,7 +12848,7 @@
         </w:trPr>
         <w:tc>
           <w:tcPr>
-            <w:tcW w:w="2290" w:type="dxa"/>
+            <w:tcW w:w="2570" w:type="dxa"/>
             <w:tcBorders>
               <w:top w:val="nil"/>
               <w:left w:val="single" w:sz="4" w:space="0" w:color="auto"/>
@@ -12518,7 +12876,7 @@
                 <w:color w:val="000000"/>
                 <w:lang w:eastAsia="es-MX"/>
               </w:rPr>
-              <w:t>FNACIMIENTO_usuario</w:t>
+              <w:t>TELEFONO_usuario</w:t>
             </w:r>
             <w:proofErr w:type="spellEnd"/>
           </w:p>
@@ -12602,11 +12960,11 @@
         </w:tc>
         <w:tc>
           <w:tcPr>
-            <w:tcW w:w="2760" w:type="dxa"/>
+            <w:tcW w:w="3020" w:type="dxa"/>
             <w:tcBorders>
               <w:top w:val="nil"/>
               <w:left w:val="single" w:sz="4" w:space="0" w:color="auto"/>
-              <w:bottom w:val="single" w:sz="4" w:space="0" w:color="auto"/>
+              <w:bottom w:val="nil"/>
               <w:right w:val="single" w:sz="4" w:space="0" w:color="auto"/>
             </w:tcBorders>
             <w:shd w:val="clear" w:color="auto" w:fill="auto"/>
@@ -12630,7 +12988,7 @@
                 <w:color w:val="000000"/>
                 <w:lang w:eastAsia="es-MX"/>
               </w:rPr>
-              <w:t>TELEFONO_usuario</w:t>
+              <w:t>CIUDAD_usuario</w:t>
             </w:r>
             <w:proofErr w:type="spellEnd"/>
           </w:p>
@@ -12642,7 +13000,119 @@
         </w:trPr>
         <w:tc>
           <w:tcPr>
-            <w:tcW w:w="2290" w:type="dxa"/>
+            <w:tcW w:w="2570" w:type="dxa"/>
+            <w:tcBorders>
+              <w:top w:val="nil"/>
+              <w:left w:val="single" w:sz="4" w:space="0" w:color="auto"/>
+              <w:bottom w:val="nil"/>
+              <w:right w:val="single" w:sz="4" w:space="0" w:color="auto"/>
+            </w:tcBorders>
+            <w:shd w:val="clear" w:color="auto" w:fill="auto"/>
+            <w:noWrap/>
+            <w:vAlign w:val="bottom"/>
+            <w:hideMark/>
+          </w:tcPr>
+          <w:p>
+            <w:pPr>
+              <w:spacing w:after="0" w:line="240" w:lineRule="auto"/>
+              <w:rPr>
+                <w:rFonts w:ascii="Calibri" w:eastAsia="Times New Roman" w:hAnsi="Calibri" w:cs="Calibri"/>
+                <w:color w:val="000000"/>
+                <w:lang w:eastAsia="es-MX"/>
+              </w:rPr>
+            </w:pPr>
+            <w:proofErr w:type="spellStart"/>
+            <w:r>
+              <w:rPr>
+                <w:rFonts w:ascii="Calibri" w:eastAsia="Times New Roman" w:hAnsi="Calibri" w:cs="Calibri"/>
+                <w:color w:val="000000"/>
+                <w:lang w:eastAsia="es-MX"/>
+              </w:rPr>
+              <w:t>FNACIMIENTO_usuario</w:t>
+            </w:r>
+            <w:proofErr w:type="spellEnd"/>
+          </w:p>
+        </w:tc>
+        <w:tc>
+          <w:tcPr>
+            <w:tcW w:w="1240" w:type="dxa"/>
+            <w:tcBorders>
+              <w:top w:val="nil"/>
+              <w:left w:val="nil"/>
+              <w:bottom w:val="nil"/>
+              <w:right w:val="nil"/>
+            </w:tcBorders>
+            <w:shd w:val="clear" w:color="auto" w:fill="auto"/>
+            <w:noWrap/>
+            <w:vAlign w:val="bottom"/>
+            <w:hideMark/>
+          </w:tcPr>
+          <w:p>
+            <w:pPr>
+              <w:spacing w:after="0" w:line="240" w:lineRule="auto"/>
+              <w:rPr>
+                <w:rFonts w:ascii="Calibri" w:eastAsia="Times New Roman" w:hAnsi="Calibri" w:cs="Calibri"/>
+                <w:color w:val="000000"/>
+                <w:lang w:eastAsia="es-MX"/>
+              </w:rPr>
+            </w:pPr>
+          </w:p>
+        </w:tc>
+        <w:tc>
+          <w:tcPr>
+            <w:tcW w:w="2740" w:type="dxa"/>
+            <w:tcBorders>
+              <w:top w:val="nil"/>
+              <w:left w:val="nil"/>
+              <w:bottom w:val="nil"/>
+              <w:right w:val="nil"/>
+            </w:tcBorders>
+            <w:shd w:val="clear" w:color="auto" w:fill="auto"/>
+            <w:noWrap/>
+            <w:vAlign w:val="bottom"/>
+            <w:hideMark/>
+          </w:tcPr>
+          <w:p>
+            <w:pPr>
+              <w:spacing w:after="0" w:line="240" w:lineRule="auto"/>
+              <w:rPr>
+                <w:rFonts w:ascii="Times New Roman" w:eastAsia="Times New Roman" w:hAnsi="Times New Roman" w:cs="Times New Roman"/>
+                <w:sz w:val="20"/>
+                <w:szCs w:val="20"/>
+                <w:lang w:eastAsia="es-MX"/>
+              </w:rPr>
+            </w:pPr>
+          </w:p>
+        </w:tc>
+        <w:tc>
+          <w:tcPr>
+            <w:tcW w:w="1560" w:type="dxa"/>
+            <w:tcBorders>
+              <w:top w:val="nil"/>
+              <w:left w:val="nil"/>
+              <w:bottom w:val="nil"/>
+              <w:right w:val="nil"/>
+            </w:tcBorders>
+            <w:shd w:val="clear" w:color="auto" w:fill="auto"/>
+            <w:noWrap/>
+            <w:vAlign w:val="bottom"/>
+            <w:hideMark/>
+          </w:tcPr>
+          <w:p>
+            <w:pPr>
+              <w:spacing w:after="0" w:line="240" w:lineRule="auto"/>
+              <w:rPr>
+                <w:rFonts w:ascii="Times New Roman" w:eastAsia="Times New Roman" w:hAnsi="Times New Roman" w:cs="Times New Roman"/>
+                <w:sz w:val="20"/>
+                <w:szCs w:val="20"/>
+                <w:lang w:eastAsia="es-MX"/>
+              </w:rPr>
+            </w:pPr>
+          </w:p>
+        </w:tc>
+        <w:tc>
+          <w:tcPr>
+            <w:tcW w:w="3020" w:type="dxa"/>
             <w:tcBorders>
               <w:top w:val="nil"/>
               <w:left w:val="single" w:sz="4" w:space="0" w:color="auto"/>
@@ -12670,6 +13140,46 @@
                 <w:color w:val="000000"/>
                 <w:lang w:eastAsia="es-MX"/>
               </w:rPr>
+              <w:t>TELEFONO_usuario</w:t>
+            </w:r>
+            <w:proofErr w:type="spellEnd"/>
+          </w:p>
+        </w:tc>
+      </w:tr>
+      <w:tr>
+        <w:trPr>
+          <w:trHeight w:val="288"/>
+        </w:trPr>
+        <w:tc>
+          <w:tcPr>
+            <w:tcW w:w="2570" w:type="dxa"/>
+            <w:tcBorders>
+              <w:top w:val="nil"/>
+              <w:left w:val="single" w:sz="4" w:space="0" w:color="auto"/>
+              <w:bottom w:val="single" w:sz="4" w:space="0" w:color="auto"/>
+              <w:right w:val="single" w:sz="4" w:space="0" w:color="auto"/>
+            </w:tcBorders>
+            <w:shd w:val="clear" w:color="auto" w:fill="auto"/>
+            <w:noWrap/>
+            <w:vAlign w:val="bottom"/>
+            <w:hideMark/>
+          </w:tcPr>
+          <w:p>
+            <w:pPr>
+              <w:spacing w:after="0" w:line="240" w:lineRule="auto"/>
+              <w:rPr>
+                <w:rFonts w:ascii="Calibri" w:eastAsia="Times New Roman" w:hAnsi="Calibri" w:cs="Calibri"/>
+                <w:color w:val="000000"/>
+                <w:lang w:eastAsia="es-MX"/>
+              </w:rPr>
+            </w:pPr>
+            <w:proofErr w:type="spellStart"/>
+            <w:r>
+              <w:rPr>
+                <w:rFonts w:ascii="Calibri" w:eastAsia="Times New Roman" w:hAnsi="Calibri" w:cs="Calibri"/>
+                <w:color w:val="000000"/>
+                <w:lang w:eastAsia="es-MX"/>
+              </w:rPr>
               <w:t>CONTRASEÑA_usuario</w:t>
             </w:r>
             <w:proofErr w:type="spellEnd"/>
@@ -12754,7 +13264,7 @@
         </w:tc>
         <w:tc>
           <w:tcPr>
-            <w:tcW w:w="2760" w:type="dxa"/>
+            <w:tcW w:w="3020" w:type="dxa"/>
             <w:tcBorders>
               <w:top w:val="nil"/>
               <w:left w:val="nil"/>
@@ -12809,6 +13319,8 @@
           <w:lang w:val="es-CO"/>
         </w:rPr>
       </w:pPr>
+      <w:bookmarkStart w:id="0" w:name="_GoBack"/>
+      <w:bookmarkEnd w:id="0"/>
     </w:p>
     <w:p>
       <w:pPr>
@@ -12900,11 +13412,13 @@
         <w:pStyle w:val="Prrafodelista"/>
         <w:spacing w:after="0" w:line="240" w:lineRule="auto"/>
         <w:rPr>
-          <w:lang w:val="es-CO"/>
-        </w:rPr>
-      </w:pPr>
-      <w:r>
-        <w:rPr>
+          <w:u w:val="single"/>
+          <w:lang w:val="es-CO"/>
+        </w:rPr>
+      </w:pPr>
+      <w:r>
+        <w:rPr>
+          <w:u w:val="single"/>
           <w:lang w:val="es-CO"/>
         </w:rPr>
         <w:t>Entregables:</w:t>
@@ -12913,23 +13427,29 @@
     <w:p>
       <w:pPr>
         <w:pStyle w:val="Prrafodelista"/>
+        <w:numPr>
+          <w:ilvl w:val="0"/>
+          <w:numId w:val="7"/>
+        </w:numPr>
         <w:spacing w:after="0" w:line="240" w:lineRule="auto"/>
         <w:rPr>
           <w:lang w:val="es-CO"/>
         </w:rPr>
       </w:pPr>
-      <w:bookmarkStart w:id="0" w:name="_GoBack"/>
-      <w:bookmarkEnd w:id="0"/>
-      <w:r>
-        <w:rPr>
-          <w:lang w:val="es-CO"/>
-        </w:rPr>
-        <w:tab/>
+      <w:r>
+        <w:rPr>
+          <w:lang w:val="es-CO"/>
+        </w:rPr>
+        <w:t>Interfaces gráficas de usuario y navegación entre interfaces (HTML y CSS).</w:t>
       </w:r>
     </w:p>
     <w:p>
       <w:pPr>
         <w:pStyle w:val="Prrafodelista"/>
+        <w:numPr>
+          <w:ilvl w:val="0"/>
+          <w:numId w:val="7"/>
+        </w:numPr>
         <w:spacing w:after="0" w:line="240" w:lineRule="auto"/>
         <w:rPr>
           <w:lang w:val="es-CO"/>
@@ -12937,6 +13457,37 @@
       </w:pPr>
       <w:r>
         <w:rPr>
+          <w:lang w:val="es-CO"/>
+        </w:rPr>
+        <w:t>Modelo de la base de datos.</w:t>
+      </w:r>
+    </w:p>
+    <w:p>
+      <w:pPr>
+        <w:spacing w:after="0" w:line="240" w:lineRule="auto"/>
+        <w:rPr>
+          <w:lang w:val="es-CO"/>
+        </w:rPr>
+      </w:pPr>
+      <w:r>
+        <w:rPr>
+          <w:lang w:val="es-CO"/>
+        </w:rPr>
+        <w:tab/>
+      </w:r>
+    </w:p>
+    <w:p>
+      <w:pPr>
+        <w:pStyle w:val="Prrafodelista"/>
+        <w:spacing w:after="0" w:line="240" w:lineRule="auto"/>
+        <w:rPr>
+          <w:u w:val="single"/>
+          <w:lang w:val="es-CO"/>
+        </w:rPr>
+      </w:pPr>
+      <w:r>
+        <w:rPr>
+          <w:u w:val="single"/>
           <w:lang w:val="es-CO"/>
         </w:rPr>
         <w:t>Plan de acciones de mejora.</w:t>
@@ -12958,7 +13509,13 @@
         <w:rPr>
           <w:lang w:val="es-CO"/>
         </w:rPr>
-        <w:t xml:space="preserve">Documentarnos más sobre el </w:t>
+        <w:t>Fortalecer el conocimiento s</w:t>
+      </w:r>
+      <w:r>
+        <w:rPr>
+          <w:lang w:val="es-CO"/>
+        </w:rPr>
+        <w:t xml:space="preserve">obre el </w:t>
       </w:r>
       <w:proofErr w:type="spellStart"/>
       <w:r>
@@ -12991,7 +13548,25 @@
         <w:rPr>
           <w:lang w:val="es-CO"/>
         </w:rPr>
-        <w:t>Programar las reuniones Google calendar.</w:t>
+        <w:t>Programar las reuniones por g</w:t>
+      </w:r>
+      <w:r>
+        <w:rPr>
+          <w:lang w:val="es-CO"/>
+        </w:rPr>
+        <w:t>oogle calendar</w:t>
+      </w:r>
+      <w:r>
+        <w:rPr>
+          <w:lang w:val="es-CO"/>
+        </w:rPr>
+        <w:t xml:space="preserve"> u otra herramienta disponible</w:t>
+      </w:r>
+      <w:r>
+        <w:rPr>
+          <w:lang w:val="es-CO"/>
+        </w:rPr>
+        <w:t>.</w:t>
       </w:r>
     </w:p>
     <w:p>
@@ -13010,7 +13585,13 @@
         <w:rPr>
           <w:lang w:val="es-CO"/>
         </w:rPr>
-        <w:t>Programar sesiones para revisar el trabajo de otros.</w:t>
+        <w:t>Fortalecer la revisión en equipo de los entregables entregados por cada integrante del equipo</w:t>
+      </w:r>
+      <w:r>
+        <w:rPr>
+          <w:lang w:val="es-CO"/>
+        </w:rPr>
+        <w:t>.</w:t>
       </w:r>
     </w:p>
     <w:p>
@@ -13021,8 +13602,19 @@
           <w:lang w:val="es-CO"/>
         </w:rPr>
       </w:pPr>
-      <w:r>
-        <w:rPr>
+    </w:p>
+    <w:p>
+      <w:pPr>
+        <w:pStyle w:val="Prrafodelista"/>
+        <w:spacing w:after="0" w:line="240" w:lineRule="auto"/>
+        <w:rPr>
+          <w:u w:val="single"/>
+          <w:lang w:val="es-CO"/>
+        </w:rPr>
+      </w:pPr>
+      <w:r>
+        <w:rPr>
+          <w:u w:val="single"/>
           <w:lang w:val="es-CO"/>
         </w:rPr>
         <w:t xml:space="preserve">Nuevas </w:t>
@@ -13030,6 +13622,7 @@
       <w:proofErr w:type="spellStart"/>
       <w:r>
         <w:rPr>
+          <w:u w:val="single"/>
           <w:lang w:val="es-CO"/>
         </w:rPr>
         <w:t>best</w:t>
@@ -13037,6 +13630,7 @@
       <w:proofErr w:type="spellEnd"/>
       <w:r>
         <w:rPr>
+          <w:u w:val="single"/>
           <w:lang w:val="es-CO"/>
         </w:rPr>
         <w:t xml:space="preserve"> </w:t>
@@ -13044,6 +13638,7 @@
       <w:proofErr w:type="spellStart"/>
       <w:r>
         <w:rPr>
+          <w:u w:val="single"/>
           <w:lang w:val="es-CO"/>
         </w:rPr>
         <w:t>practices</w:t>
@@ -13051,6 +13646,7 @@
       <w:proofErr w:type="spellEnd"/>
       <w:r>
         <w:rPr>
+          <w:u w:val="single"/>
           <w:lang w:val="es-CO"/>
         </w:rPr>
         <w:t>.</w:t>
@@ -13091,7 +13687,25 @@
         <w:rPr>
           <w:lang w:val="es-CO"/>
         </w:rPr>
-        <w:t xml:space="preserve">La participación activa </w:t>
+        <w:t>P</w:t>
+      </w:r>
+      <w:r>
+        <w:rPr>
+          <w:lang w:val="es-CO"/>
+        </w:rPr>
+        <w:t>articipación activa</w:t>
+      </w:r>
+      <w:r>
+        <w:rPr>
+          <w:lang w:val="es-CO"/>
+        </w:rPr>
+        <w:t xml:space="preserve"> y actitud</w:t>
+      </w:r>
+      <w:r>
+        <w:rPr>
+          <w:lang w:val="es-CO"/>
+        </w:rPr>
+        <w:t xml:space="preserve"> </w:t>
       </w:r>
       <w:r>
         <w:rPr>
@@ -13103,7 +13717,7 @@
         <w:rPr>
           <w:lang w:val="es-CO"/>
         </w:rPr>
-        <w:t xml:space="preserve"> equipo.</w:t>
+        <w:t>.</w:t>
       </w:r>
     </w:p>
     <w:p>
@@ -13174,7 +13788,13 @@
         <w:rPr>
           <w:lang w:val="es-CO"/>
         </w:rPr>
-        <w:t xml:space="preserve">En manejo de las versiones en </w:t>
+        <w:t>M</w:t>
+      </w:r>
+      <w:r>
+        <w:rPr>
+          <w:lang w:val="es-CO"/>
+        </w:rPr>
+        <w:t xml:space="preserve">anejo de versiones en </w:t>
       </w:r>
       <w:proofErr w:type="spellStart"/>
       <w:r>
@@ -13195,55 +13815,43 @@
       <w:pPr>
         <w:pStyle w:val="Prrafodelista"/>
         <w:spacing w:after="0" w:line="240" w:lineRule="auto"/>
-        <w:rPr>
-          <w:lang w:val="es-CO"/>
-        </w:rPr>
-      </w:pPr>
-      <w:r>
-        <w:rPr>
-          <w:lang w:val="es-CO"/>
-        </w:rPr>
-        <w:t>Acuerdo de equipo actualizados</w:t>
-      </w:r>
-      <w:r>
-        <w:rPr>
-          <w:lang w:val="es-CO"/>
-        </w:rPr>
-        <w:t>.</w:t>
-      </w:r>
+        <w:ind w:left="1440"/>
+        <w:rPr>
+          <w:lang w:val="es-CO"/>
+        </w:rPr>
+      </w:pPr>
     </w:p>
     <w:p>
       <w:pPr>
         <w:pStyle w:val="Prrafodelista"/>
         <w:spacing w:after="0" w:line="240" w:lineRule="auto"/>
         <w:rPr>
-          <w:lang w:val="es-CO"/>
-        </w:rPr>
-      </w:pPr>
-      <w:r>
-        <w:rPr>
-          <w:lang w:val="es-CO"/>
-        </w:rPr>
-        <w:tab/>
-      </w:r>
-      <w:proofErr w:type="spellStart"/>
-      <w:r>
-        <w:rPr>
-          <w:lang w:val="es-CO"/>
-        </w:rPr>
-        <w:t>Raditificamos</w:t>
-      </w:r>
-      <w:proofErr w:type="spellEnd"/>
-      <w:r>
-        <w:rPr>
-          <w:lang w:val="es-CO"/>
-        </w:rPr>
-        <w:t xml:space="preserve"> los roles.</w:t>
+          <w:u w:val="single"/>
+          <w:lang w:val="es-CO"/>
+        </w:rPr>
+      </w:pPr>
+      <w:r>
+        <w:rPr>
+          <w:u w:val="single"/>
+          <w:lang w:val="es-CO"/>
+        </w:rPr>
+        <w:t>Acuerdo de equipo actualizados</w:t>
+      </w:r>
+      <w:r>
+        <w:rPr>
+          <w:u w:val="single"/>
+          <w:lang w:val="es-CO"/>
+        </w:rPr>
+        <w:t>.</w:t>
       </w:r>
     </w:p>
     <w:p>
       <w:pPr>
         <w:pStyle w:val="Prrafodelista"/>
+        <w:numPr>
+          <w:ilvl w:val="0"/>
+          <w:numId w:val="8"/>
+        </w:numPr>
         <w:spacing w:after="0" w:line="240" w:lineRule="auto"/>
         <w:rPr>
           <w:lang w:val="es-CO"/>
@@ -13253,27 +13861,34 @@
         <w:rPr>
           <w:lang w:val="es-CO"/>
         </w:rPr>
-        <w:tab/>
-        <w:t xml:space="preserve">Confirmamos los horarios del </w:t>
-      </w:r>
-      <w:proofErr w:type="spellStart"/>
-      <w:r>
-        <w:rPr>
-          <w:lang w:val="es-CO"/>
-        </w:rPr>
-        <w:t>daily</w:t>
-      </w:r>
-      <w:proofErr w:type="spellEnd"/>
-      <w:r>
-        <w:rPr>
-          <w:lang w:val="es-CO"/>
-        </w:rPr>
-        <w:t xml:space="preserve"> y trabajo grupal.</w:t>
+        <w:t>Ra</w:t>
+      </w:r>
+      <w:r>
+        <w:rPr>
+          <w:lang w:val="es-CO"/>
+        </w:rPr>
+        <w:t>tificamos los roles</w:t>
+      </w:r>
+      <w:r>
+        <w:rPr>
+          <w:lang w:val="es-CO"/>
+        </w:rPr>
+        <w:t xml:space="preserve"> dentro del equipo</w:t>
+      </w:r>
+      <w:r>
+        <w:rPr>
+          <w:lang w:val="es-CO"/>
+        </w:rPr>
+        <w:t>.</w:t>
       </w:r>
     </w:p>
     <w:p>
       <w:pPr>
         <w:pStyle w:val="Prrafodelista"/>
+        <w:numPr>
+          <w:ilvl w:val="0"/>
+          <w:numId w:val="8"/>
+        </w:numPr>
         <w:spacing w:after="0" w:line="240" w:lineRule="auto"/>
         <w:rPr>
           <w:lang w:val="es-CO"/>
@@ -13283,13 +13898,91 @@
         <w:rPr>
           <w:lang w:val="es-CO"/>
         </w:rPr>
-        <w:tab/>
-        <w:t>Confirmamos las buenas prácticas.</w:t>
+        <w:t>Confirmamos los horarios de</w:t>
+      </w:r>
+      <w:r>
+        <w:rPr>
+          <w:lang w:val="es-CO"/>
+        </w:rPr>
+        <w:t xml:space="preserve"> </w:t>
+      </w:r>
+      <w:r>
+        <w:rPr>
+          <w:lang w:val="es-CO"/>
+        </w:rPr>
+        <w:t>l</w:t>
+      </w:r>
+      <w:r>
+        <w:rPr>
+          <w:lang w:val="es-CO"/>
+        </w:rPr>
+        <w:t xml:space="preserve">as reuniones de seguimiento </w:t>
+      </w:r>
+      <w:r>
+        <w:rPr>
+          <w:lang w:val="es-CO"/>
+        </w:rPr>
+        <w:t>y</w:t>
+      </w:r>
+      <w:r>
+        <w:rPr>
+          <w:lang w:val="es-CO"/>
+        </w:rPr>
+        <w:t xml:space="preserve"> de</w:t>
+      </w:r>
+      <w:r>
+        <w:rPr>
+          <w:lang w:val="es-CO"/>
+        </w:rPr>
+        <w:t xml:space="preserve"> trabajo grupal.</w:t>
       </w:r>
     </w:p>
     <w:p>
       <w:pPr>
         <w:pStyle w:val="Prrafodelista"/>
+        <w:numPr>
+          <w:ilvl w:val="0"/>
+          <w:numId w:val="8"/>
+        </w:numPr>
+        <w:spacing w:after="0" w:line="240" w:lineRule="auto"/>
+        <w:rPr>
+          <w:lang w:val="es-CO"/>
+        </w:rPr>
+      </w:pPr>
+      <w:r>
+        <w:rPr>
+          <w:lang w:val="es-CO"/>
+        </w:rPr>
+        <w:t xml:space="preserve">Confirmamos </w:t>
+      </w:r>
+      <w:r>
+        <w:rPr>
+          <w:lang w:val="es-CO"/>
+        </w:rPr>
+        <w:t xml:space="preserve">el continuar con </w:t>
+      </w:r>
+      <w:r>
+        <w:rPr>
+          <w:lang w:val="es-CO"/>
+        </w:rPr>
+        <w:t>las buenas prácticas</w:t>
+      </w:r>
+      <w:r>
+        <w:rPr>
+          <w:lang w:val="es-CO"/>
+        </w:rPr>
+        <w:t xml:space="preserve"> identificadas</w:t>
+      </w:r>
+      <w:r>
+        <w:rPr>
+          <w:lang w:val="es-CO"/>
+        </w:rPr>
+        <w:t>.</w:t>
+      </w:r>
+    </w:p>
+    <w:p>
+      <w:pPr>
+        <w:pStyle w:val="Prrafodelista"/>
         <w:spacing w:after="0" w:line="240" w:lineRule="auto"/>
         <w:rPr>
           <w:lang w:val="es-CO"/>
@@ -13326,17 +14019,20 @@
         <w:pStyle w:val="Prrafodelista"/>
         <w:spacing w:after="0" w:line="240" w:lineRule="auto"/>
         <w:rPr>
-          <w:lang w:val="es-CO"/>
-        </w:rPr>
-      </w:pPr>
-      <w:r>
-        <w:rPr>
+          <w:u w:val="single"/>
+          <w:lang w:val="es-CO"/>
+        </w:rPr>
+      </w:pPr>
+      <w:r>
+        <w:rPr>
+          <w:u w:val="single"/>
           <w:lang w:val="es-CO"/>
         </w:rPr>
         <w:t>Impedimentos a escalar</w:t>
       </w:r>
       <w:r>
         <w:rPr>
+          <w:u w:val="single"/>
           <w:lang w:val="es-CO"/>
         </w:rPr>
         <w:t>.</w:t>
@@ -13392,6 +14088,7 @@
         <w:spacing w:after="0" w:line="240" w:lineRule="auto"/>
         <w:rPr>
           <w:b/>
+          <w:u w:val="single"/>
           <w:lang w:val="es-CO"/>
         </w:rPr>
       </w:pPr>
@@ -13420,17 +14117,6 @@
         </w:rPr>
         <w:t xml:space="preserve">. Historias de usuario a desarrollar en el sprint 2. </w:t>
       </w:r>
-    </w:p>
-    <w:p>
-      <w:pPr>
-        <w:spacing w:after="0" w:line="240" w:lineRule="auto"/>
-        <w:contextualSpacing/>
-        <w:rPr>
-          <w:b/>
-          <w:u w:val="single"/>
-          <w:lang w:val="es-CO"/>
-        </w:rPr>
-      </w:pPr>
     </w:p>
     <w:p>
       <w:pPr>
@@ -13908,7 +14594,7 @@
       <w:lvlText w:val=""/>
       <w:lvlJc w:val="left"/>
       <w:pPr>
-        <w:ind w:left="2134" w:hanging="360"/>
+        <w:ind w:left="1440" w:hanging="360"/>
       </w:pPr>
       <w:rPr>
         <w:rFonts w:ascii="Symbol" w:hAnsi="Symbol" w:hint="default"/>
@@ -13920,7 +14606,7 @@
       <w:lvlText w:val="o"/>
       <w:lvlJc w:val="left"/>
       <w:pPr>
-        <w:ind w:left="2854" w:hanging="360"/>
+        <w:ind w:left="2160" w:hanging="360"/>
       </w:pPr>
       <w:rPr>
         <w:rFonts w:ascii="Courier New" w:hAnsi="Courier New" w:cs="Courier New" w:hint="default"/>
@@ -13932,7 +14618,7 @@
       <w:lvlText w:val=""/>
       <w:lvlJc w:val="left"/>
       <w:pPr>
-        <w:ind w:left="3574" w:hanging="360"/>
+        <w:ind w:left="2880" w:hanging="360"/>
       </w:pPr>
       <w:rPr>
         <w:rFonts w:ascii="Wingdings" w:hAnsi="Wingdings" w:hint="default"/>
@@ -13944,7 +14630,7 @@
       <w:lvlText w:val=""/>
       <w:lvlJc w:val="left"/>
       <w:pPr>
-        <w:ind w:left="4294" w:hanging="360"/>
+        <w:ind w:left="3600" w:hanging="360"/>
       </w:pPr>
       <w:rPr>
         <w:rFonts w:ascii="Symbol" w:hAnsi="Symbol" w:hint="default"/>
@@ -13956,7 +14642,7 @@
       <w:lvlText w:val="o"/>
       <w:lvlJc w:val="left"/>
       <w:pPr>
-        <w:ind w:left="5014" w:hanging="360"/>
+        <w:ind w:left="4320" w:hanging="360"/>
       </w:pPr>
       <w:rPr>
         <w:rFonts w:ascii="Courier New" w:hAnsi="Courier New" w:cs="Courier New" w:hint="default"/>
@@ -13968,7 +14654,7 @@
       <w:lvlText w:val=""/>
       <w:lvlJc w:val="left"/>
       <w:pPr>
-        <w:ind w:left="5734" w:hanging="360"/>
+        <w:ind w:left="5040" w:hanging="360"/>
       </w:pPr>
       <w:rPr>
         <w:rFonts w:ascii="Wingdings" w:hAnsi="Wingdings" w:hint="default"/>
@@ -13980,7 +14666,7 @@
       <w:lvlText w:val=""/>
       <w:lvlJc w:val="left"/>
       <w:pPr>
-        <w:ind w:left="6454" w:hanging="360"/>
+        <w:ind w:left="5760" w:hanging="360"/>
       </w:pPr>
       <w:rPr>
         <w:rFonts w:ascii="Symbol" w:hAnsi="Symbol" w:hint="default"/>
@@ -13992,7 +14678,7 @@
       <w:lvlText w:val="o"/>
       <w:lvlJc w:val="left"/>
       <w:pPr>
-        <w:ind w:left="7174" w:hanging="360"/>
+        <w:ind w:left="6480" w:hanging="360"/>
       </w:pPr>
       <w:rPr>
         <w:rFonts w:ascii="Courier New" w:hAnsi="Courier New" w:cs="Courier New" w:hint="default"/>
@@ -14004,7 +14690,7 @@
       <w:lvlText w:val=""/>
       <w:lvlJc w:val="left"/>
       <w:pPr>
-        <w:ind w:left="7894" w:hanging="360"/>
+        <w:ind w:left="7200" w:hanging="360"/>
       </w:pPr>
       <w:rPr>
         <w:rFonts w:ascii="Wingdings" w:hAnsi="Wingdings" w:hint="default"/>
@@ -14012,6 +14698,232 @@
     </w:lvl>
   </w:abstractNum>
   <w:abstractNum w:abstractNumId="5" w15:restartNumberingAfterBreak="0">
+    <w:nsid w:val="47683420"/>
+    <w:multiLevelType w:val="hybridMultilevel"/>
+    <w:tmpl w:val="EC586BE6"/>
+    <w:lvl w:ilvl="0" w:tplc="080A0001">
+      <w:start w:val="1"/>
+      <w:numFmt w:val="bullet"/>
+      <w:lvlText w:val=""/>
+      <w:lvlJc w:val="left"/>
+      <w:pPr>
+        <w:ind w:left="1440" w:hanging="360"/>
+      </w:pPr>
+      <w:rPr>
+        <w:rFonts w:ascii="Symbol" w:hAnsi="Symbol" w:hint="default"/>
+      </w:rPr>
+    </w:lvl>
+    <w:lvl w:ilvl="1" w:tplc="080A0003" w:tentative="1">
+      <w:start w:val="1"/>
+      <w:numFmt w:val="bullet"/>
+      <w:lvlText w:val="o"/>
+      <w:lvlJc w:val="left"/>
+      <w:pPr>
+        <w:ind w:left="2160" w:hanging="360"/>
+      </w:pPr>
+      <w:rPr>
+        <w:rFonts w:ascii="Courier New" w:hAnsi="Courier New" w:cs="Courier New" w:hint="default"/>
+      </w:rPr>
+    </w:lvl>
+    <w:lvl w:ilvl="2" w:tplc="080A0005" w:tentative="1">
+      <w:start w:val="1"/>
+      <w:numFmt w:val="bullet"/>
+      <w:lvlText w:val=""/>
+      <w:lvlJc w:val="left"/>
+      <w:pPr>
+        <w:ind w:left="2880" w:hanging="360"/>
+      </w:pPr>
+      <w:rPr>
+        <w:rFonts w:ascii="Wingdings" w:hAnsi="Wingdings" w:hint="default"/>
+      </w:rPr>
+    </w:lvl>
+    <w:lvl w:ilvl="3" w:tplc="080A0001" w:tentative="1">
+      <w:start w:val="1"/>
+      <w:numFmt w:val="bullet"/>
+      <w:lvlText w:val=""/>
+      <w:lvlJc w:val="left"/>
+      <w:pPr>
+        <w:ind w:left="3600" w:hanging="360"/>
+      </w:pPr>
+      <w:rPr>
+        <w:rFonts w:ascii="Symbol" w:hAnsi="Symbol" w:hint="default"/>
+      </w:rPr>
+    </w:lvl>
+    <w:lvl w:ilvl="4" w:tplc="080A0003" w:tentative="1">
+      <w:start w:val="1"/>
+      <w:numFmt w:val="bullet"/>
+      <w:lvlText w:val="o"/>
+      <w:lvlJc w:val="left"/>
+      <w:pPr>
+        <w:ind w:left="4320" w:hanging="360"/>
+      </w:pPr>
+      <w:rPr>
+        <w:rFonts w:ascii="Courier New" w:hAnsi="Courier New" w:cs="Courier New" w:hint="default"/>
+      </w:rPr>
+    </w:lvl>
+    <w:lvl w:ilvl="5" w:tplc="080A0005" w:tentative="1">
+      <w:start w:val="1"/>
+      <w:numFmt w:val="bullet"/>
+      <w:lvlText w:val=""/>
+      <w:lvlJc w:val="left"/>
+      <w:pPr>
+        <w:ind w:left="5040" w:hanging="360"/>
+      </w:pPr>
+      <w:rPr>
+        <w:rFonts w:ascii="Wingdings" w:hAnsi="Wingdings" w:hint="default"/>
+      </w:rPr>
+    </w:lvl>
+    <w:lvl w:ilvl="6" w:tplc="080A0001" w:tentative="1">
+      <w:start w:val="1"/>
+      <w:numFmt w:val="bullet"/>
+      <w:lvlText w:val=""/>
+      <w:lvlJc w:val="left"/>
+      <w:pPr>
+        <w:ind w:left="5760" w:hanging="360"/>
+      </w:pPr>
+      <w:rPr>
+        <w:rFonts w:ascii="Symbol" w:hAnsi="Symbol" w:hint="default"/>
+      </w:rPr>
+    </w:lvl>
+    <w:lvl w:ilvl="7" w:tplc="080A0003" w:tentative="1">
+      <w:start w:val="1"/>
+      <w:numFmt w:val="bullet"/>
+      <w:lvlText w:val="o"/>
+      <w:lvlJc w:val="left"/>
+      <w:pPr>
+        <w:ind w:left="6480" w:hanging="360"/>
+      </w:pPr>
+      <w:rPr>
+        <w:rFonts w:ascii="Courier New" w:hAnsi="Courier New" w:cs="Courier New" w:hint="default"/>
+      </w:rPr>
+    </w:lvl>
+    <w:lvl w:ilvl="8" w:tplc="080A0005" w:tentative="1">
+      <w:start w:val="1"/>
+      <w:numFmt w:val="bullet"/>
+      <w:lvlText w:val=""/>
+      <w:lvlJc w:val="left"/>
+      <w:pPr>
+        <w:ind w:left="7200" w:hanging="360"/>
+      </w:pPr>
+      <w:rPr>
+        <w:rFonts w:ascii="Wingdings" w:hAnsi="Wingdings" w:hint="default"/>
+      </w:rPr>
+    </w:lvl>
+  </w:abstractNum>
+  <w:abstractNum w:abstractNumId="6" w15:restartNumberingAfterBreak="0">
+    <w:nsid w:val="4BC91B4F"/>
+    <w:multiLevelType w:val="hybridMultilevel"/>
+    <w:tmpl w:val="9DA069A6"/>
+    <w:lvl w:ilvl="0" w:tplc="080A0001">
+      <w:start w:val="1"/>
+      <w:numFmt w:val="bullet"/>
+      <w:lvlText w:val=""/>
+      <w:lvlJc w:val="left"/>
+      <w:pPr>
+        <w:ind w:left="1440" w:hanging="360"/>
+      </w:pPr>
+      <w:rPr>
+        <w:rFonts w:ascii="Symbol" w:hAnsi="Symbol" w:hint="default"/>
+      </w:rPr>
+    </w:lvl>
+    <w:lvl w:ilvl="1" w:tplc="080A0003" w:tentative="1">
+      <w:start w:val="1"/>
+      <w:numFmt w:val="bullet"/>
+      <w:lvlText w:val="o"/>
+      <w:lvlJc w:val="left"/>
+      <w:pPr>
+        <w:ind w:left="2160" w:hanging="360"/>
+      </w:pPr>
+      <w:rPr>
+        <w:rFonts w:ascii="Courier New" w:hAnsi="Courier New" w:cs="Courier New" w:hint="default"/>
+      </w:rPr>
+    </w:lvl>
+    <w:lvl w:ilvl="2" w:tplc="080A0005" w:tentative="1">
+      <w:start w:val="1"/>
+      <w:numFmt w:val="bullet"/>
+      <w:lvlText w:val=""/>
+      <w:lvlJc w:val="left"/>
+      <w:pPr>
+        <w:ind w:left="2880" w:hanging="360"/>
+      </w:pPr>
+      <w:rPr>
+        <w:rFonts w:ascii="Wingdings" w:hAnsi="Wingdings" w:hint="default"/>
+      </w:rPr>
+    </w:lvl>
+    <w:lvl w:ilvl="3" w:tplc="080A0001" w:tentative="1">
+      <w:start w:val="1"/>
+      <w:numFmt w:val="bullet"/>
+      <w:lvlText w:val=""/>
+      <w:lvlJc w:val="left"/>
+      <w:pPr>
+        <w:ind w:left="3600" w:hanging="360"/>
+      </w:pPr>
+      <w:rPr>
+        <w:rFonts w:ascii="Symbol" w:hAnsi="Symbol" w:hint="default"/>
+      </w:rPr>
+    </w:lvl>
+    <w:lvl w:ilvl="4" w:tplc="080A0003" w:tentative="1">
+      <w:start w:val="1"/>
+      <w:numFmt w:val="bullet"/>
+      <w:lvlText w:val="o"/>
+      <w:lvlJc w:val="left"/>
+      <w:pPr>
+        <w:ind w:left="4320" w:hanging="360"/>
+      </w:pPr>
+      <w:rPr>
+        <w:rFonts w:ascii="Courier New" w:hAnsi="Courier New" w:cs="Courier New" w:hint="default"/>
+      </w:rPr>
+    </w:lvl>
+    <w:lvl w:ilvl="5" w:tplc="080A0005" w:tentative="1">
+      <w:start w:val="1"/>
+      <w:numFmt w:val="bullet"/>
+      <w:lvlText w:val=""/>
+      <w:lvlJc w:val="left"/>
+      <w:pPr>
+        <w:ind w:left="5040" w:hanging="360"/>
+      </w:pPr>
+      <w:rPr>
+        <w:rFonts w:ascii="Wingdings" w:hAnsi="Wingdings" w:hint="default"/>
+      </w:rPr>
+    </w:lvl>
+    <w:lvl w:ilvl="6" w:tplc="080A0001" w:tentative="1">
+      <w:start w:val="1"/>
+      <w:numFmt w:val="bullet"/>
+      <w:lvlText w:val=""/>
+      <w:lvlJc w:val="left"/>
+      <w:pPr>
+        <w:ind w:left="5760" w:hanging="360"/>
+      </w:pPr>
+      <w:rPr>
+        <w:rFonts w:ascii="Symbol" w:hAnsi="Symbol" w:hint="default"/>
+      </w:rPr>
+    </w:lvl>
+    <w:lvl w:ilvl="7" w:tplc="080A0003" w:tentative="1">
+      <w:start w:val="1"/>
+      <w:numFmt w:val="bullet"/>
+      <w:lvlText w:val="o"/>
+      <w:lvlJc w:val="left"/>
+      <w:pPr>
+        <w:ind w:left="6480" w:hanging="360"/>
+      </w:pPr>
+      <w:rPr>
+        <w:rFonts w:ascii="Courier New" w:hAnsi="Courier New" w:cs="Courier New" w:hint="default"/>
+      </w:rPr>
+    </w:lvl>
+    <w:lvl w:ilvl="8" w:tplc="080A0005" w:tentative="1">
+      <w:start w:val="1"/>
+      <w:numFmt w:val="bullet"/>
+      <w:lvlText w:val=""/>
+      <w:lvlJc w:val="left"/>
+      <w:pPr>
+        <w:ind w:left="7200" w:hanging="360"/>
+      </w:pPr>
+      <w:rPr>
+        <w:rFonts w:ascii="Wingdings" w:hAnsi="Wingdings" w:hint="default"/>
+      </w:rPr>
+    </w:lvl>
+  </w:abstractNum>
+  <w:abstractNum w:abstractNumId="7" w15:restartNumberingAfterBreak="0">
     <w:nsid w:val="54D82C98"/>
     <w:multiLevelType w:val="hybridMultilevel"/>
     <w:tmpl w:val="0EE826A8"/>
@@ -14140,7 +15052,13 @@
     <w:abstractNumId w:val="3"/>
   </w:num>
   <w:num w:numId="6">
+    <w:abstractNumId w:val="7"/>
+  </w:num>
+  <w:num w:numId="7">
     <w:abstractNumId w:val="5"/>
+  </w:num>
+  <w:num w:numId="8">
+    <w:abstractNumId w:val="6"/>
   </w:num>
 </w:numbering>
 </file>
@@ -14610,6 +15528,23 @@
       <w:u w:val="single"/>
     </w:rPr>
   </w:style>
+  <w:style w:type="paragraph" w:styleId="NormalWeb">
+    <w:name w:val="Normal (Web)"/>
+    <w:basedOn w:val="Normal"/>
+    <w:uiPriority w:val="99"/>
+    <w:semiHidden/>
+    <w:unhideWhenUsed/>
+    <w:rsid w:val="0046793B"/>
+    <w:pPr>
+      <w:spacing w:before="100" w:beforeAutospacing="1" w:after="100" w:afterAutospacing="1" w:line="240" w:lineRule="auto"/>
+    </w:pPr>
+    <w:rPr>
+      <w:rFonts w:ascii="Times New Roman" w:eastAsiaTheme="minorEastAsia" w:hAnsi="Times New Roman" w:cs="Times New Roman"/>
+      <w:sz w:val="24"/>
+      <w:szCs w:val="24"/>
+      <w:lang w:eastAsia="es-MX"/>
+    </w:rPr>
+  </w:style>
 </w:styles>
 </file>
 

</xml_diff>